<commit_message>
Added Questionário de Satisfação
</commit_message>
<xml_diff>
--- a/Guião de testes.docx
+++ b/Guião de testes.docx
@@ -41,13 +41,24 @@
           <w:szCs w:val="24"/>
         </w:rPr>
       </w:pPr>
-      <w:r>
+    </w:p>
+    <w:p>
+      <w:pPr>
+        <w:jc w:val="both"/>
         <w:rPr>
           <w:rFonts w:ascii="Arial" w:hAnsi="Arial" w:cs="Arial"/>
           <w:b/>
           <w:sz w:val="24"/>
           <w:szCs w:val="24"/>
         </w:rPr>
+      </w:pPr>
+      <w:r>
+        <w:rPr>
+          <w:rFonts w:ascii="Arial" w:hAnsi="Arial" w:cs="Arial"/>
+          <w:b/>
+          <w:sz w:val="24"/>
+          <w:szCs w:val="24"/>
+        </w:rPr>
         <w:t>Preparação</w:t>
       </w:r>
     </w:p>
@@ -185,7 +196,47 @@
           <w:sz w:val="24"/>
           <w:szCs w:val="24"/>
         </w:rPr>
-        <w:t>Também vamos dar acesso a alguns adereços de modo a tornar a situação o mais realístico possível.</w:t>
+        <w:t>Também</w:t>
+      </w:r>
+      <w:r>
+        <w:rPr>
+          <w:rFonts w:ascii="Arial" w:hAnsi="Arial" w:cs="Arial"/>
+          <w:sz w:val="24"/>
+          <w:szCs w:val="24"/>
+        </w:rPr>
+        <w:t xml:space="preserve"> dar</w:t>
+      </w:r>
+      <w:r>
+        <w:rPr>
+          <w:rFonts w:ascii="Arial" w:hAnsi="Arial" w:cs="Arial"/>
+          <w:sz w:val="24"/>
+          <w:szCs w:val="24"/>
+        </w:rPr>
+        <w:t>emos</w:t>
+      </w:r>
+      <w:r>
+        <w:rPr>
+          <w:rFonts w:ascii="Arial" w:hAnsi="Arial" w:cs="Arial"/>
+          <w:sz w:val="24"/>
+          <w:szCs w:val="24"/>
+        </w:rPr>
+        <w:t xml:space="preserve"> acesso a alguns adereços de modo a tor</w:t>
+      </w:r>
+      <w:r>
+        <w:rPr>
+          <w:rFonts w:ascii="Arial" w:hAnsi="Arial" w:cs="Arial"/>
+          <w:sz w:val="24"/>
+          <w:szCs w:val="24"/>
+        </w:rPr>
+        <w:t>nar a situação o mais realística</w:t>
+      </w:r>
+      <w:r>
+        <w:rPr>
+          <w:rFonts w:ascii="Arial" w:hAnsi="Arial" w:cs="Arial"/>
+          <w:sz w:val="24"/>
+          <w:szCs w:val="24"/>
+        </w:rPr>
+        <w:t xml:space="preserve"> possível.</w:t>
       </w:r>
     </w:p>
     <w:p>
@@ -252,6 +303,16 @@
         <w:jc w:val="both"/>
         <w:rPr>
           <w:rFonts w:ascii="Arial" w:hAnsi="Arial" w:cs="Arial"/>
+          <w:sz w:val="24"/>
+          <w:szCs w:val="24"/>
+        </w:rPr>
+      </w:pPr>
+    </w:p>
+    <w:p>
+      <w:pPr>
+        <w:jc w:val="both"/>
+        <w:rPr>
+          <w:rFonts w:ascii="Arial" w:hAnsi="Arial" w:cs="Arial"/>
           <w:b/>
           <w:sz w:val="24"/>
           <w:szCs w:val="24"/>
@@ -283,7 +344,23 @@
           <w:sz w:val="24"/>
           <w:szCs w:val="24"/>
         </w:rPr>
-        <w:t>De modo a melhorar a estadia das várias pessoas num festival, foi criada uma interface para facilitar várias atividades usualmente presentes num recinto, tal como pagamentos, encontrar amigos e reservar bilhetes para as várias atrações disponíveis.</w:t>
+        <w:t>De modo a melhorar a estadia das várias pessoas num festival, foi criada uma interface para facilitar várias atividades usualmente</w:t>
+      </w:r>
+      <w:r>
+        <w:rPr>
+          <w:rFonts w:ascii="Arial" w:hAnsi="Arial" w:cs="Arial"/>
+          <w:sz w:val="24"/>
+          <w:szCs w:val="24"/>
+        </w:rPr>
+        <w:t xml:space="preserve"> presentes num recinto, nomeadamente</w:t>
+      </w:r>
+      <w:r>
+        <w:rPr>
+          <w:rFonts w:ascii="Arial" w:hAnsi="Arial" w:cs="Arial"/>
+          <w:sz w:val="24"/>
+          <w:szCs w:val="24"/>
+        </w:rPr>
+        <w:t xml:space="preserve"> pagamentos, encontrar amigos e reservar bilhetes para as várias atrações disponíveis.</w:t>
       </w:r>
     </w:p>
     <w:p>
@@ -310,7 +387,23 @@
           <w:sz w:val="24"/>
           <w:szCs w:val="24"/>
         </w:rPr>
-        <w:t>, eficiência e eficácia da nossa interface. Deste modo, pedimos que responda a dois questionários e que completa três tarefas com a interface.</w:t>
+        <w:t>, eficiência e eficácia da nossa interface. Deste modo, pedimos que responda a d</w:t>
+      </w:r>
+      <w:r>
+        <w:rPr>
+          <w:rFonts w:ascii="Arial" w:hAnsi="Arial" w:cs="Arial"/>
+          <w:sz w:val="24"/>
+          <w:szCs w:val="24"/>
+        </w:rPr>
+        <w:t>ois questionários e que complete</w:t>
+      </w:r>
+      <w:r>
+        <w:rPr>
+          <w:rFonts w:ascii="Arial" w:hAnsi="Arial" w:cs="Arial"/>
+          <w:sz w:val="24"/>
+          <w:szCs w:val="24"/>
+        </w:rPr>
+        <w:t xml:space="preserve"> três tarefas com a interface.</w:t>
       </w:r>
     </w:p>
     <w:p>
@@ -363,7 +456,7 @@
     </w:p>
     <w:p>
       <w:pPr>
-        <w:pStyle w:val="PargrafodaLista"/>
+        <w:pStyle w:val="ListParagraph"/>
         <w:numPr>
           <w:ilvl w:val="1"/>
           <w:numId w:val="2"/>
@@ -386,7 +479,7 @@
     </w:p>
     <w:p>
       <w:pPr>
-        <w:pStyle w:val="PargrafodaLista"/>
+        <w:pStyle w:val="ListParagraph"/>
         <w:numPr>
           <w:ilvl w:val="1"/>
           <w:numId w:val="2"/>
@@ -427,7 +520,7 @@
     </w:p>
     <w:p>
       <w:pPr>
-        <w:pStyle w:val="PargrafodaLista"/>
+        <w:pStyle w:val="ListParagraph"/>
         <w:numPr>
           <w:ilvl w:val="1"/>
           <w:numId w:val="2"/>
@@ -450,7 +543,7 @@
     </w:p>
     <w:p>
       <w:pPr>
-        <w:pStyle w:val="PargrafodaLista"/>
+        <w:pStyle w:val="ListParagraph"/>
         <w:numPr>
           <w:ilvl w:val="1"/>
           <w:numId w:val="2"/>
@@ -499,7 +592,7 @@
     </w:p>
     <w:p>
       <w:pPr>
-        <w:pStyle w:val="PargrafodaLista"/>
+        <w:pStyle w:val="ListParagraph"/>
         <w:numPr>
           <w:ilvl w:val="1"/>
           <w:numId w:val="2"/>
@@ -522,7 +615,7 @@
     </w:p>
     <w:p>
       <w:pPr>
-        <w:pStyle w:val="PargrafodaLista"/>
+        <w:pStyle w:val="ListParagraph"/>
         <w:numPr>
           <w:ilvl w:val="1"/>
           <w:numId w:val="2"/>
@@ -545,7 +638,7 @@
     </w:p>
     <w:p>
       <w:pPr>
-        <w:pStyle w:val="PargrafodaLista"/>
+        <w:pStyle w:val="ListParagraph"/>
         <w:numPr>
           <w:ilvl w:val="1"/>
           <w:numId w:val="2"/>
@@ -568,7 +661,7 @@
     </w:p>
     <w:p>
       <w:pPr>
-        <w:pStyle w:val="PargrafodaLista"/>
+        <w:pStyle w:val="ListParagraph"/>
         <w:numPr>
           <w:ilvl w:val="1"/>
           <w:numId w:val="2"/>
@@ -604,12 +697,20 @@
           <w:sz w:val="24"/>
           <w:szCs w:val="24"/>
         </w:rPr>
-        <w:t>Frequência de ir a festivais:</w:t>
-      </w:r>
-    </w:p>
-    <w:p>
-      <w:pPr>
-        <w:pStyle w:val="PargrafodaLista"/>
+        <w:t>Frequência de ida</w:t>
+      </w:r>
+      <w:r>
+        <w:rPr>
+          <w:rFonts w:ascii="Arial" w:hAnsi="Arial" w:cs="Arial"/>
+          <w:sz w:val="24"/>
+          <w:szCs w:val="24"/>
+        </w:rPr>
+        <w:t xml:space="preserve"> a festivais:</w:t>
+      </w:r>
+    </w:p>
+    <w:p>
+      <w:pPr>
+        <w:pStyle w:val="ListParagraph"/>
         <w:numPr>
           <w:ilvl w:val="1"/>
           <w:numId w:val="4"/>
@@ -633,7 +734,7 @@
     </w:p>
     <w:p>
       <w:pPr>
-        <w:pStyle w:val="PargrafodaLista"/>
+        <w:pStyle w:val="ListParagraph"/>
         <w:numPr>
           <w:ilvl w:val="1"/>
           <w:numId w:val="4"/>
@@ -657,7 +758,7 @@
     </w:p>
     <w:p>
       <w:pPr>
-        <w:pStyle w:val="PargrafodaLista"/>
+        <w:pStyle w:val="ListParagraph"/>
         <w:numPr>
           <w:ilvl w:val="1"/>
           <w:numId w:val="4"/>
@@ -676,12 +777,13 @@
           <w:sz w:val="24"/>
           <w:szCs w:val="24"/>
         </w:rPr>
+        <w:lastRenderedPageBreak/>
         <w:t>1-2 vez por semestre</w:t>
       </w:r>
     </w:p>
     <w:p>
       <w:pPr>
-        <w:pStyle w:val="PargrafodaLista"/>
+        <w:pStyle w:val="ListParagraph"/>
         <w:numPr>
           <w:ilvl w:val="1"/>
           <w:numId w:val="4"/>
@@ -705,7 +807,7 @@
     </w:p>
     <w:p>
       <w:pPr>
-        <w:pStyle w:val="PargrafodaLista"/>
+        <w:pStyle w:val="ListParagraph"/>
         <w:numPr>
           <w:ilvl w:val="1"/>
           <w:numId w:val="4"/>
@@ -744,7 +846,6 @@
           <w:sz w:val="24"/>
           <w:szCs w:val="24"/>
         </w:rPr>
-        <w:lastRenderedPageBreak/>
         <w:t>Avaliação</w:t>
       </w:r>
     </w:p>
@@ -791,7 +892,93 @@
           <w:sz w:val="24"/>
           <w:szCs w:val="24"/>
         </w:rPr>
-        <w:t>Está n</w:t>
+        <w:t>Está no restaurante “Bar Azul”, pague a cerveja e o</w:t>
+      </w:r>
+      <w:r>
+        <w:rPr>
+          <w:rFonts w:ascii="Arial" w:hAnsi="Arial" w:cs="Arial"/>
+          <w:sz w:val="24"/>
+          <w:szCs w:val="24"/>
+        </w:rPr>
+        <w:t xml:space="preserve"> hambúrguer</w:t>
+      </w:r>
+      <w:r>
+        <w:rPr>
+          <w:rFonts w:ascii="Arial" w:hAnsi="Arial" w:cs="Arial"/>
+          <w:sz w:val="24"/>
+          <w:szCs w:val="24"/>
+        </w:rPr>
+        <w:t xml:space="preserve"> pedido</w:t>
+      </w:r>
+      <w:r>
+        <w:rPr>
+          <w:rFonts w:ascii="Arial" w:hAnsi="Arial" w:cs="Arial"/>
+          <w:sz w:val="24"/>
+          <w:szCs w:val="24"/>
+        </w:rPr>
+        <w:t>s</w:t>
+      </w:r>
+      <w:r>
+        <w:rPr>
+          <w:rFonts w:ascii="Arial" w:hAnsi="Arial" w:cs="Arial"/>
+          <w:sz w:val="24"/>
+          <w:szCs w:val="24"/>
+        </w:rPr>
+        <w:t>.</w:t>
+      </w:r>
+      <w:r>
+        <w:rPr>
+          <w:rFonts w:ascii="Arial" w:hAnsi="Arial" w:cs="Arial"/>
+          <w:sz w:val="24"/>
+          <w:szCs w:val="24"/>
+        </w:rPr>
+        <w:t xml:space="preserve"> </w:t>
+      </w:r>
+    </w:p>
+    <w:p>
+      <w:pPr>
+        <w:jc w:val="both"/>
+        <w:rPr>
+          <w:rFonts w:ascii="Arial" w:hAnsi="Arial" w:cs="Arial"/>
+          <w:sz w:val="24"/>
+          <w:szCs w:val="24"/>
+          <w:u w:val="single"/>
+        </w:rPr>
+      </w:pPr>
+      <w:r>
+        <w:rPr>
+          <w:rFonts w:ascii="Arial" w:hAnsi="Arial" w:cs="Arial"/>
+          <w:sz w:val="24"/>
+          <w:szCs w:val="24"/>
+          <w:u w:val="single"/>
+        </w:rPr>
+        <w:t>Tarefa 2:</w:t>
+      </w:r>
+    </w:p>
+    <w:p>
+      <w:pPr>
+        <w:jc w:val="both"/>
+        <w:rPr>
+          <w:rFonts w:ascii="Arial" w:hAnsi="Arial" w:cs="Arial"/>
+          <w:sz w:val="24"/>
+          <w:szCs w:val="24"/>
+        </w:rPr>
+      </w:pPr>
+      <w:r>
+        <w:rPr>
+          <w:rFonts w:ascii="Arial" w:hAnsi="Arial" w:cs="Arial"/>
+          <w:sz w:val="24"/>
+          <w:szCs w:val="24"/>
+        </w:rPr>
+        <w:tab/>
+      </w:r>
+      <w:r>
+        <w:rPr>
+          <w:rFonts w:ascii="Arial" w:hAnsi="Arial" w:cs="Arial"/>
+          <w:sz w:val="24"/>
+          <w:szCs w:val="24"/>
+        </w:rPr>
+        <w:t xml:space="preserve">Adicionar </w:t>
       </w:r>
       <w:r>
         <w:rPr>
@@ -801,110 +988,6 @@
         </w:rPr>
         <w:t xml:space="preserve">o </w:t>
       </w:r>
-      <w:bookmarkStart w:id="0" w:name="_GoBack"/>
-      <w:r>
-        <w:rPr>
-          <w:rFonts w:ascii="Arial" w:hAnsi="Arial" w:cs="Arial"/>
-          <w:sz w:val="24"/>
-          <w:szCs w:val="24"/>
-        </w:rPr>
-        <w:t xml:space="preserve">restaurante </w:t>
-      </w:r>
-      <w:bookmarkEnd w:id="0"/>
-      <w:r>
-        <w:rPr>
-          <w:rFonts w:ascii="Arial" w:hAnsi="Arial" w:cs="Arial"/>
-          <w:sz w:val="24"/>
-          <w:szCs w:val="24"/>
-        </w:rPr>
-        <w:t>“Bar Azul”</w:t>
-      </w:r>
-      <w:r>
-        <w:rPr>
-          <w:rFonts w:ascii="Arial" w:hAnsi="Arial" w:cs="Arial"/>
-          <w:sz w:val="24"/>
-          <w:szCs w:val="24"/>
-        </w:rPr>
-        <w:t>, pague a cerveja e o</w:t>
-      </w:r>
-      <w:r>
-        <w:rPr>
-          <w:rFonts w:ascii="Arial" w:hAnsi="Arial" w:cs="Arial"/>
-          <w:sz w:val="24"/>
-          <w:szCs w:val="24"/>
-        </w:rPr>
-        <w:t xml:space="preserve"> hambúrguer</w:t>
-      </w:r>
-      <w:r>
-        <w:rPr>
-          <w:rFonts w:ascii="Arial" w:hAnsi="Arial" w:cs="Arial"/>
-          <w:sz w:val="24"/>
-          <w:szCs w:val="24"/>
-        </w:rPr>
-        <w:t xml:space="preserve"> pedido.</w:t>
-      </w:r>
-      <w:r>
-        <w:rPr>
-          <w:rFonts w:ascii="Arial" w:hAnsi="Arial" w:cs="Arial"/>
-          <w:sz w:val="24"/>
-          <w:szCs w:val="24"/>
-        </w:rPr>
-        <w:t xml:space="preserve"> </w:t>
-      </w:r>
-    </w:p>
-    <w:p>
-      <w:pPr>
-        <w:jc w:val="both"/>
-        <w:rPr>
-          <w:rFonts w:ascii="Arial" w:hAnsi="Arial" w:cs="Arial"/>
-          <w:sz w:val="24"/>
-          <w:szCs w:val="24"/>
-          <w:u w:val="single"/>
-        </w:rPr>
-      </w:pPr>
-      <w:r>
-        <w:rPr>
-          <w:rFonts w:ascii="Arial" w:hAnsi="Arial" w:cs="Arial"/>
-          <w:sz w:val="24"/>
-          <w:szCs w:val="24"/>
-          <w:u w:val="single"/>
-        </w:rPr>
-        <w:t>Tarefa 2:</w:t>
-      </w:r>
-    </w:p>
-    <w:p>
-      <w:pPr>
-        <w:jc w:val="both"/>
-        <w:rPr>
-          <w:rFonts w:ascii="Arial" w:hAnsi="Arial" w:cs="Arial"/>
-          <w:sz w:val="24"/>
-          <w:szCs w:val="24"/>
-        </w:rPr>
-      </w:pPr>
-      <w:r>
-        <w:rPr>
-          <w:rFonts w:ascii="Arial" w:hAnsi="Arial" w:cs="Arial"/>
-          <w:sz w:val="24"/>
-          <w:szCs w:val="24"/>
-        </w:rPr>
-        <w:tab/>
-      </w:r>
-      <w:r>
-        <w:rPr>
-          <w:rFonts w:ascii="Arial" w:hAnsi="Arial" w:cs="Arial"/>
-          <w:sz w:val="24"/>
-          <w:szCs w:val="24"/>
-        </w:rPr>
-        <w:t xml:space="preserve">Adicionar </w:t>
-      </w:r>
-      <w:r>
-        <w:rPr>
-          <w:rFonts w:ascii="Arial" w:hAnsi="Arial" w:cs="Arial"/>
-          <w:sz w:val="24"/>
-          <w:szCs w:val="24"/>
-        </w:rPr>
-        <w:t xml:space="preserve">o </w:t>
-      </w:r>
       <w:r>
         <w:rPr>
           <w:rFonts w:ascii="Arial" w:hAnsi="Arial" w:cs="Arial"/>
@@ -927,7 +1010,15 @@
           <w:sz w:val="24"/>
           <w:szCs w:val="24"/>
         </w:rPr>
-        <w:t xml:space="preserve"> e, posteriormente, encontra-lo.</w:t>
+        <w:t xml:space="preserve"> e, posteriormente, encontrá</w:t>
+      </w:r>
+      <w:r>
+        <w:rPr>
+          <w:rFonts w:ascii="Arial" w:hAnsi="Arial" w:cs="Arial"/>
+          <w:sz w:val="24"/>
+          <w:szCs w:val="24"/>
+        </w:rPr>
+        <w:t>-lo.</w:t>
       </w:r>
     </w:p>
     <w:p>
@@ -1053,7 +1144,7 @@
     </w:p>
     <w:p>
       <w:pPr>
-        <w:pStyle w:val="PargrafodaLista"/>
+        <w:pStyle w:val="ListParagraph"/>
         <w:numPr>
           <w:ilvl w:val="0"/>
           <w:numId w:val="6"/>
@@ -1085,7 +1176,7 @@
     </w:p>
     <w:p>
       <w:pPr>
-        <w:pStyle w:val="PargrafodaLista"/>
+        <w:pStyle w:val="ListParagraph"/>
         <w:numPr>
           <w:ilvl w:val="0"/>
           <w:numId w:val="6"/>
@@ -1136,7 +1227,7 @@
     </w:p>
     <w:p>
       <w:pPr>
-        <w:pStyle w:val="PargrafodaLista"/>
+        <w:pStyle w:val="ListParagraph"/>
         <w:numPr>
           <w:ilvl w:val="0"/>
           <w:numId w:val="6"/>
@@ -1171,12 +1262,28 @@
           <w:sz w:val="24"/>
           <w:szCs w:val="24"/>
         </w:rPr>
-        <w:t>de cliques até efetuar a tarefa e realizar a tarefa em qualquer ajuda.</w:t>
-      </w:r>
-    </w:p>
-    <w:p>
-      <w:pPr>
-        <w:pStyle w:val="PargrafodaLista"/>
+        <w:t xml:space="preserve">de cliques até efetuar a tarefa e realizar a tarefa </w:t>
+      </w:r>
+      <w:r>
+        <w:rPr>
+          <w:rFonts w:ascii="Arial" w:hAnsi="Arial" w:cs="Arial"/>
+          <w:sz w:val="24"/>
+          <w:szCs w:val="24"/>
+        </w:rPr>
+        <w:t>s</w:t>
+      </w:r>
+      <w:r>
+        <w:rPr>
+          <w:rFonts w:ascii="Arial" w:hAnsi="Arial" w:cs="Arial"/>
+          <w:sz w:val="24"/>
+          <w:szCs w:val="24"/>
+        </w:rPr>
+        <w:t>em qualquer ajuda.</w:t>
+      </w:r>
+    </w:p>
+    <w:p>
+      <w:pPr>
+        <w:pStyle w:val="ListParagraph"/>
         <w:numPr>
           <w:ilvl w:val="0"/>
           <w:numId w:val="6"/>
@@ -1251,7 +1358,7 @@
     </w:p>
     <w:p>
       <w:pPr>
-        <w:pStyle w:val="PargrafodaLista"/>
+        <w:pStyle w:val="ListParagraph"/>
         <w:numPr>
           <w:ilvl w:val="0"/>
           <w:numId w:val="6"/>
@@ -1317,7 +1424,7 @@
     </w:p>
     <w:p>
       <w:pPr>
-        <w:pStyle w:val="PargrafodaLista"/>
+        <w:pStyle w:val="ListParagraph"/>
         <w:numPr>
           <w:ilvl w:val="0"/>
           <w:numId w:val="6"/>
@@ -1396,7 +1503,7 @@
     </w:p>
     <w:p>
       <w:pPr>
-        <w:pStyle w:val="PargrafodaLista"/>
+        <w:pStyle w:val="ListParagraph"/>
         <w:numPr>
           <w:ilvl w:val="0"/>
           <w:numId w:val="6"/>
@@ -1428,7 +1535,7 @@
     </w:p>
     <w:p>
       <w:pPr>
-        <w:pStyle w:val="PargrafodaLista"/>
+        <w:pStyle w:val="ListParagraph"/>
         <w:numPr>
           <w:ilvl w:val="0"/>
           <w:numId w:val="6"/>
@@ -1479,7 +1586,7 @@
     </w:p>
     <w:p>
       <w:pPr>
-        <w:pStyle w:val="PargrafodaLista"/>
+        <w:pStyle w:val="ListParagraph"/>
         <w:numPr>
           <w:ilvl w:val="0"/>
           <w:numId w:val="6"/>
@@ -1519,7 +1626,7 @@
     </w:p>
     <w:p>
       <w:pPr>
-        <w:pStyle w:val="PargrafodaLista"/>
+        <w:pStyle w:val="ListParagraph"/>
         <w:numPr>
           <w:ilvl w:val="0"/>
           <w:numId w:val="6"/>
@@ -1538,6 +1645,7 @@
           <w:sz w:val="24"/>
           <w:szCs w:val="24"/>
         </w:rPr>
+        <w:lastRenderedPageBreak/>
         <w:t>Medida</w:t>
       </w:r>
       <w:r>
@@ -1586,7 +1694,7 @@
     </w:p>
     <w:p>
       <w:pPr>
-        <w:pStyle w:val="PargrafodaLista"/>
+        <w:pStyle w:val="ListParagraph"/>
         <w:numPr>
           <w:ilvl w:val="0"/>
           <w:numId w:val="6"/>
@@ -1621,30 +1729,59 @@
           <w:sz w:val="24"/>
           <w:szCs w:val="24"/>
         </w:rPr>
-        <w:t xml:space="preserve">Número de erros cometidos + outras coisas que consigamos retirar do questionário </w:t>
+        <w:t>Facilidade de utilização (</w:t>
+      </w:r>
+      <w:r>
+        <w:rPr>
+          <w:rFonts w:ascii="Arial" w:hAnsi="Arial" w:cs="Arial"/>
+          <w:i/>
+          <w:sz w:val="24"/>
+          <w:szCs w:val="24"/>
+        </w:rPr>
+        <w:t xml:space="preserve">Single </w:t>
       </w:r>
       <w:proofErr w:type="spellStart"/>
       <w:r>
         <w:rPr>
           <w:rFonts w:ascii="Arial" w:hAnsi="Arial" w:cs="Arial"/>
-          <w:sz w:val="24"/>
-          <w:szCs w:val="24"/>
-        </w:rPr>
-        <w:t>pos</w:t>
+          <w:i/>
+          <w:sz w:val="24"/>
+          <w:szCs w:val="24"/>
+        </w:rPr>
+        <w:t>Ease</w:t>
       </w:r>
       <w:proofErr w:type="spellEnd"/>
       <w:r>
         <w:rPr>
           <w:rFonts w:ascii="Arial" w:hAnsi="Arial" w:cs="Arial"/>
-          <w:sz w:val="24"/>
-          <w:szCs w:val="24"/>
-        </w:rPr>
-        <w:t xml:space="preserve"> testes.</w:t>
-      </w:r>
-    </w:p>
-    <w:p>
-      <w:pPr>
-        <w:pStyle w:val="PargrafodaLista"/>
+          <w:i/>
+          <w:sz w:val="24"/>
+          <w:szCs w:val="24"/>
+        </w:rPr>
+        <w:t xml:space="preserve"> Question</w:t>
+      </w:r>
+      <w:r>
+        <w:rPr>
+          <w:rFonts w:ascii="Arial" w:hAnsi="Arial" w:cs="Arial"/>
+          <w:sz w:val="24"/>
+          <w:szCs w:val="24"/>
+        </w:rPr>
+        <w:t>)</w:t>
+      </w:r>
+      <w:bookmarkStart w:id="0" w:name="_GoBack"/>
+      <w:bookmarkEnd w:id="0"/>
+      <w:r>
+        <w:rPr>
+          <w:rFonts w:ascii="Arial" w:hAnsi="Arial" w:cs="Arial"/>
+          <w:sz w:val="24"/>
+          <w:szCs w:val="24"/>
+        </w:rPr>
+        <w:t>.</w:t>
+      </w:r>
+    </w:p>
+    <w:p>
+      <w:pPr>
+        <w:pStyle w:val="ListParagraph"/>
         <w:numPr>
           <w:ilvl w:val="0"/>
           <w:numId w:val="6"/>
@@ -1691,7 +1828,6 @@
           <w:szCs w:val="24"/>
           <w:u w:val="single"/>
         </w:rPr>
-        <w:lastRenderedPageBreak/>
         <w:t>Tarefa 3:</w:t>
       </w:r>
     </w:p>
@@ -1731,7 +1867,7 @@
     </w:p>
     <w:p>
       <w:pPr>
-        <w:pStyle w:val="PargrafodaLista"/>
+        <w:pStyle w:val="ListParagraph"/>
         <w:numPr>
           <w:ilvl w:val="0"/>
           <w:numId w:val="6"/>
@@ -1763,7 +1899,7 @@
     </w:p>
     <w:p>
       <w:pPr>
-        <w:pStyle w:val="PargrafodaLista"/>
+        <w:pStyle w:val="ListParagraph"/>
         <w:numPr>
           <w:ilvl w:val="0"/>
           <w:numId w:val="6"/>
@@ -1814,7 +1950,7 @@
     </w:p>
     <w:p>
       <w:pPr>
-        <w:pStyle w:val="PargrafodaLista"/>
+        <w:pStyle w:val="ListParagraph"/>
         <w:numPr>
           <w:ilvl w:val="0"/>
           <w:numId w:val="6"/>
@@ -1854,7 +1990,7 @@
     </w:p>
     <w:p>
       <w:pPr>
-        <w:pStyle w:val="PargrafodaLista"/>
+        <w:pStyle w:val="ListParagraph"/>
         <w:numPr>
           <w:ilvl w:val="0"/>
           <w:numId w:val="6"/>
@@ -1923,7 +2059,7 @@
     </w:p>
     <w:p>
       <w:pPr>
-        <w:pStyle w:val="PargrafodaLista"/>
+        <w:pStyle w:val="ListParagraph"/>
         <w:numPr>
           <w:ilvl w:val="0"/>
           <w:numId w:val="6"/>
@@ -1950,38 +2086,76 @@
           <w:sz w:val="24"/>
           <w:szCs w:val="24"/>
         </w:rPr>
-        <w:t xml:space="preserve">: </w:t>
-      </w:r>
-      <w:r>
-        <w:rPr>
-          <w:rFonts w:ascii="Arial" w:hAnsi="Arial" w:cs="Arial"/>
-          <w:sz w:val="24"/>
-          <w:szCs w:val="24"/>
-        </w:rPr>
-        <w:t xml:space="preserve">Número de erros cometidos + outras coisas que consigamos retirar do questionário </w:t>
+        <w:t>:</w:t>
+      </w:r>
+      <w:r>
+        <w:rPr>
+          <w:rFonts w:ascii="Arial" w:hAnsi="Arial" w:cs="Arial"/>
+          <w:sz w:val="24"/>
+          <w:szCs w:val="24"/>
+        </w:rPr>
+        <w:t xml:space="preserve"> Facilidade de utilização (</w:t>
+      </w:r>
+      <w:r>
+        <w:rPr>
+          <w:rFonts w:ascii="Arial" w:hAnsi="Arial" w:cs="Arial"/>
+          <w:i/>
+          <w:sz w:val="24"/>
+          <w:szCs w:val="24"/>
+        </w:rPr>
+        <w:t xml:space="preserve">Single </w:t>
       </w:r>
       <w:proofErr w:type="spellStart"/>
       <w:r>
         <w:rPr>
           <w:rFonts w:ascii="Arial" w:hAnsi="Arial" w:cs="Arial"/>
-          <w:sz w:val="24"/>
-          <w:szCs w:val="24"/>
-        </w:rPr>
-        <w:t>pos</w:t>
+          <w:i/>
+          <w:sz w:val="24"/>
+          <w:szCs w:val="24"/>
+        </w:rPr>
+        <w:t>Ease</w:t>
       </w:r>
       <w:proofErr w:type="spellEnd"/>
       <w:r>
         <w:rPr>
           <w:rFonts w:ascii="Arial" w:hAnsi="Arial" w:cs="Arial"/>
-          <w:sz w:val="24"/>
-          <w:szCs w:val="24"/>
-        </w:rPr>
-        <w:t xml:space="preserve"> testes.</w:t>
-      </w:r>
-    </w:p>
-    <w:p>
-      <w:pPr>
-        <w:pStyle w:val="PargrafodaLista"/>
+          <w:i/>
+          <w:sz w:val="24"/>
+          <w:szCs w:val="24"/>
+        </w:rPr>
+        <w:t xml:space="preserve"> </w:t>
+      </w:r>
+      <w:proofErr w:type="spellStart"/>
+      <w:r>
+        <w:rPr>
+          <w:rFonts w:ascii="Arial" w:hAnsi="Arial" w:cs="Arial"/>
+          <w:i/>
+          <w:sz w:val="24"/>
+          <w:szCs w:val="24"/>
+        </w:rPr>
+        <w:t>Question</w:t>
+      </w:r>
+      <w:proofErr w:type="spellEnd"/>
+      <w:r>
+        <w:rPr>
+          <w:rFonts w:ascii="Arial" w:hAnsi="Arial" w:cs="Arial"/>
+          <w:sz w:val="24"/>
+          <w:szCs w:val="24"/>
+        </w:rPr>
+        <w:t>)</w:t>
+      </w:r>
+      <w:r>
+        <w:rPr>
+          <w:rFonts w:ascii="Arial" w:hAnsi="Arial" w:cs="Arial"/>
+          <w:sz w:val="24"/>
+          <w:szCs w:val="24"/>
+        </w:rPr>
+        <w:t>.</w:t>
+      </w:r>
+    </w:p>
+    <w:p>
+      <w:pPr>
+        <w:pStyle w:val="ListParagraph"/>
         <w:numPr>
           <w:ilvl w:val="0"/>
           <w:numId w:val="6"/>
@@ -2015,176 +2189,28 @@
       <w:pPr>
         <w:jc w:val="both"/>
         <w:rPr>
-          <w:sz w:val="24"/>
-          <w:szCs w:val="24"/>
-        </w:rPr>
-      </w:pPr>
-      <w:r>
-        <w:rPr>
+          <w:rFonts w:ascii="Arial" w:hAnsi="Arial" w:cs="Arial"/>
+          <w:sz w:val="24"/>
+          <w:szCs w:val="24"/>
+        </w:rPr>
+      </w:pPr>
+    </w:p>
+    <w:p>
+      <w:pPr>
+        <w:jc w:val="both"/>
+        <w:rPr>
+          <w:rFonts w:ascii="Arial" w:hAnsi="Arial" w:cs="Arial"/>
+          <w:sz w:val="24"/>
+          <w:szCs w:val="24"/>
+        </w:rPr>
+      </w:pPr>
+      <w:r>
+        <w:rPr>
+          <w:rFonts w:ascii="Arial" w:hAnsi="Arial" w:cs="Arial"/>
           <w:sz w:val="24"/>
           <w:szCs w:val="24"/>
         </w:rPr>
         <w:t>Muito obrigada pela sua participação.</w:t>
-      </w:r>
-    </w:p>
-    <w:p>
-      <w:r>
-        <w:t>Preparação:</w:t>
-      </w:r>
-    </w:p>
-    <w:p>
-      <w:r>
-        <w:tab/>
-        <w:t>Onde se realiza o teste;</w:t>
-      </w:r>
-      <w:r>
-        <w:t xml:space="preserve"> CHECK</w:t>
-      </w:r>
-    </w:p>
-    <w:p>
-      <w:r>
-        <w:tab/>
-        <w:t>Qual o equipamento necessário;</w:t>
-      </w:r>
-      <w:r>
-        <w:t xml:space="preserve"> CHECK</w:t>
-      </w:r>
-    </w:p>
-    <w:p>
-      <w:r>
-        <w:tab/>
-        <w:t>Quais os questionários/formulários necessários;</w:t>
-      </w:r>
-      <w:r>
-        <w:t xml:space="preserve"> CHECK (KINDA)</w:t>
-      </w:r>
-    </w:p>
-    <w:p>
-      <w:r>
-        <w:t>Introdução:</w:t>
-      </w:r>
-    </w:p>
-    <w:p>
-      <w:r>
-        <w:tab/>
-        <w:t>Breve apresentação;</w:t>
-      </w:r>
-      <w:r>
-        <w:t xml:space="preserve"> CHECK</w:t>
-      </w:r>
-    </w:p>
-    <w:p>
-      <w:r>
-        <w:tab/>
-        <w:t xml:space="preserve">Objetivos dos testes </w:t>
-      </w:r>
-      <w:proofErr w:type="gramStart"/>
-      <w:r>
-        <w:t>( O</w:t>
-      </w:r>
-      <w:proofErr w:type="gramEnd"/>
-      <w:r>
-        <w:t xml:space="preserve"> que </w:t>
-      </w:r>
-      <w:proofErr w:type="spellStart"/>
-      <w:r>
-        <w:t>sera</w:t>
-      </w:r>
-      <w:proofErr w:type="spellEnd"/>
-      <w:r>
-        <w:t xml:space="preserve"> pedido, formulário de consentimento);</w:t>
-      </w:r>
-      <w:r>
-        <w:t xml:space="preserve"> CHECK</w:t>
-      </w:r>
-    </w:p>
-    <w:p>
-      <w:r>
-        <w:tab/>
-        <w:t xml:space="preserve">Deixar claro que o objetivo é avaliar sistema e </w:t>
-      </w:r>
-      <w:proofErr w:type="gramStart"/>
-      <w:r>
-        <w:t>n</w:t>
-      </w:r>
-      <w:proofErr w:type="gramEnd"/>
-      <w:r>
-        <w:t xml:space="preserve"> utilizador;</w:t>
-      </w:r>
-      <w:r>
-        <w:t xml:space="preserve"> </w:t>
-      </w:r>
-    </w:p>
-    <w:p>
-      <w:r>
-        <w:tab/>
-      </w:r>
-      <w:proofErr w:type="spellStart"/>
-      <w:r>
-        <w:t>Questionario</w:t>
-      </w:r>
-      <w:proofErr w:type="spellEnd"/>
-      <w:r>
-        <w:t xml:space="preserve"> pré teste;</w:t>
-      </w:r>
-      <w:r>
-        <w:t xml:space="preserve"> CHECK</w:t>
-      </w:r>
-    </w:p>
-    <w:p>
-      <w:r>
-        <w:t>Avaliação;</w:t>
-      </w:r>
-    </w:p>
-    <w:p>
-      <w:r>
-        <w:tab/>
-        <w:t>Três tarefas especificas:</w:t>
-      </w:r>
-    </w:p>
-    <w:p>
-      <w:r>
-        <w:tab/>
-      </w:r>
-      <w:r>
-        <w:tab/>
-        <w:t>Descrição clara e especifica</w:t>
-      </w:r>
-      <w:r>
-        <w:t>;</w:t>
-      </w:r>
-      <w:r>
-        <w:t xml:space="preserve"> CHECK</w:t>
-      </w:r>
-    </w:p>
-    <w:p>
-      <w:r>
-        <w:tab/>
-      </w:r>
-      <w:r>
-        <w:tab/>
-        <w:t>Objetivo a cumprir;</w:t>
-      </w:r>
-      <w:r>
-        <w:t xml:space="preserve"> CHECK</w:t>
-      </w:r>
-    </w:p>
-    <w:p>
-      <w:r>
-        <w:t xml:space="preserve">Balanço </w:t>
-      </w:r>
-      <w:proofErr w:type="gramStart"/>
-      <w:r>
-        <w:t>( questionário</w:t>
-      </w:r>
-      <w:proofErr w:type="gramEnd"/>
-      <w:r>
-        <w:t xml:space="preserve"> pro teste, caixa de texto);</w:t>
-      </w:r>
-    </w:p>
-    <w:p>
-      <w:r>
-        <w:t>Agradecimento.</w:t>
       </w:r>
     </w:p>
     <w:p/>
@@ -2221,7 +2247,7 @@
         <v:path o:extrusionok="f" gradientshapeok="t" o:connecttype="rect"/>
         <o:lock v:ext="edit" aspectratio="t"/>
       </v:shapetype>
-      <v:shape id="_x0000_i1028" type="#_x0000_t75" style="width:11.4pt;height:11.4pt" o:bullet="t">
+      <v:shape id="_x0000_i1041" type="#_x0000_t75" style="width:11.6pt;height:11.6pt" o:bullet="t">
         <v:imagedata r:id="rId1" o:title="msoF8EE"/>
       </v:shape>
     </w:pict>
@@ -3324,13 +3350,13 @@
     <w:name w:val="Normal"/>
     <w:qFormat/>
   </w:style>
-  <w:style w:type="character" w:default="1" w:styleId="Tipodeletrapredefinidodopargrafo">
+  <w:style w:type="character" w:default="1" w:styleId="DefaultParagraphFont">
     <w:name w:val="Default Paragraph Font"/>
     <w:uiPriority w:val="1"/>
     <w:semiHidden/>
     <w:unhideWhenUsed/>
   </w:style>
-  <w:style w:type="table" w:default="1" w:styleId="Tabelanormal">
+  <w:style w:type="table" w:default="1" w:styleId="TableNormal">
     <w:name w:val="Normal Table"/>
     <w:uiPriority w:val="99"/>
     <w:semiHidden/>
@@ -3345,13 +3371,13 @@
       </w:tblCellMar>
     </w:tblPr>
   </w:style>
-  <w:style w:type="numbering" w:default="1" w:styleId="Semlista">
+  <w:style w:type="numbering" w:default="1" w:styleId="NoList">
     <w:name w:val="No List"/>
     <w:uiPriority w:val="99"/>
     <w:semiHidden/>
     <w:unhideWhenUsed/>
   </w:style>
-  <w:style w:type="paragraph" w:styleId="PargrafodaLista">
+  <w:style w:type="paragraph" w:styleId="ListParagraph">
     <w:name w:val="List Paragraph"/>
     <w:basedOn w:val="Normal"/>
     <w:uiPriority w:val="34"/>
@@ -3361,6 +3387,25 @@
       <w:ind w:left="720"/>
       <w:contextualSpacing/>
     </w:pPr>
+  </w:style>
+  <w:style w:type="table" w:styleId="TableGrid">
+    <w:name w:val="Table Grid"/>
+    <w:basedOn w:val="TableNormal"/>
+    <w:uiPriority w:val="39"/>
+    <w:rsid w:val="004F2610"/>
+    <w:pPr>
+      <w:spacing w:after="0" w:line="240" w:lineRule="auto"/>
+    </w:pPr>
+    <w:tblPr>
+      <w:tblBorders>
+        <w:top w:val="single" w:sz="4" w:space="0" w:color="auto"/>
+        <w:left w:val="single" w:sz="4" w:space="0" w:color="auto"/>
+        <w:bottom w:val="single" w:sz="4" w:space="0" w:color="auto"/>
+        <w:right w:val="single" w:sz="4" w:space="0" w:color="auto"/>
+        <w:insideH w:val="single" w:sz="4" w:space="0" w:color="auto"/>
+        <w:insideV w:val="single" w:sz="4" w:space="0" w:color="auto"/>
+      </w:tblBorders>
+    </w:tblPr>
   </w:style>
 </w:styles>
 </file>
@@ -3658,4 +3703,16 @@
     </a:ext>
   </a:extLst>
 </a:theme>
+</file>
+
+<file path=customXml/item1.xml><?xml version="1.0" encoding="utf-8"?>
+<b:Sources xmlns:b="http://schemas.openxmlformats.org/officeDocument/2006/bibliography" xmlns="http://schemas.openxmlformats.org/officeDocument/2006/bibliography" SelectedStyle="/APASixthEditionOfficeOnline.xsl" StyleName="APA" Version="6"/>
+</file>
+
+<file path=customXml/itemProps1.xml><?xml version="1.0" encoding="utf-8"?>
+<ds:datastoreItem xmlns:ds="http://schemas.openxmlformats.org/officeDocument/2006/customXml" ds:itemID="{74A025CD-3302-DD4B-A2E8-991B862A0B82}">
+  <ds:schemaRefs>
+    <ds:schemaRef ds:uri="http://schemas.openxmlformats.org/officeDocument/2006/bibliography"/>
+  </ds:schemaRefs>
+</ds:datastoreItem>
 </file>
</xml_diff>

<commit_message>
guiao melhorado pos aula
</commit_message>
<xml_diff>
--- a/Guião de testes.docx
+++ b/Guião de testes.docx
@@ -44,6 +44,7 @@
     </w:p>
     <w:p>
       <w:pPr>
+        <w:spacing w:line="360" w:lineRule="auto"/>
         <w:jc w:val="both"/>
         <w:rPr>
           <w:rFonts w:ascii="Arial" w:hAnsi="Arial" w:cs="Arial"/>
@@ -64,6 +65,7 @@
     </w:p>
     <w:p>
       <w:pPr>
+        <w:spacing w:line="360" w:lineRule="auto"/>
         <w:ind w:firstLine="708"/>
         <w:jc w:val="both"/>
         <w:rPr>
@@ -115,6 +117,7 @@
     </w:p>
     <w:p>
       <w:pPr>
+        <w:spacing w:line="360" w:lineRule="auto"/>
         <w:ind w:firstLine="708"/>
         <w:jc w:val="both"/>
         <w:rPr>
@@ -241,6 +244,7 @@
     </w:p>
     <w:p>
       <w:pPr>
+        <w:spacing w:line="360" w:lineRule="auto"/>
         <w:ind w:firstLine="708"/>
         <w:jc w:val="both"/>
         <w:rPr>
@@ -295,21 +299,12 @@
           <w:sz w:val="24"/>
           <w:szCs w:val="24"/>
         </w:rPr>
-        <w:t>.</w:t>
-      </w:r>
-    </w:p>
-    <w:p>
-      <w:pPr>
-        <w:jc w:val="both"/>
-        <w:rPr>
-          <w:rFonts w:ascii="Arial" w:hAnsi="Arial" w:cs="Arial"/>
-          <w:sz w:val="24"/>
-          <w:szCs w:val="24"/>
-        </w:rPr>
-      </w:pPr>
-    </w:p>
-    <w:p>
-      <w:pPr>
+        <w:t>. Estes podem ser encontrados no anexo “Questionarios.pdf”.</w:t>
+      </w:r>
+    </w:p>
+    <w:p>
+      <w:pPr>
+        <w:spacing w:line="360" w:lineRule="auto"/>
         <w:jc w:val="both"/>
         <w:rPr>
           <w:rFonts w:ascii="Arial" w:hAnsi="Arial" w:cs="Arial"/>
@@ -330,6 +325,7 @@
     </w:p>
     <w:p>
       <w:pPr>
+        <w:spacing w:line="360" w:lineRule="auto"/>
         <w:ind w:firstLine="708"/>
         <w:jc w:val="both"/>
         <w:rPr>
@@ -365,6 +361,7 @@
     </w:p>
     <w:p>
       <w:pPr>
+        <w:spacing w:line="360" w:lineRule="auto"/>
         <w:ind w:firstLine="708"/>
         <w:jc w:val="both"/>
         <w:rPr>
@@ -408,16 +405,28 @@
     </w:p>
     <w:p>
       <w:pPr>
-        <w:jc w:val="both"/>
-        <w:rPr>
-          <w:rFonts w:ascii="Arial" w:hAnsi="Arial" w:cs="Arial"/>
-          <w:sz w:val="24"/>
-          <w:szCs w:val="24"/>
-        </w:rPr>
-      </w:pPr>
-    </w:p>
-    <w:p>
-      <w:pPr>
+        <w:spacing w:line="360" w:lineRule="auto"/>
+        <w:jc w:val="both"/>
+        <w:rPr>
+          <w:rFonts w:ascii="Arial" w:hAnsi="Arial" w:cs="Arial"/>
+          <w:b/>
+          <w:sz w:val="24"/>
+          <w:szCs w:val="24"/>
+        </w:rPr>
+      </w:pPr>
+      <w:r>
+        <w:rPr>
+          <w:rFonts w:ascii="Arial" w:hAnsi="Arial" w:cs="Arial"/>
+          <w:b/>
+          <w:sz w:val="24"/>
+          <w:szCs w:val="24"/>
+        </w:rPr>
+        <w:t>Avaliação</w:t>
+      </w:r>
+    </w:p>
+    <w:p>
+      <w:pPr>
+        <w:spacing w:line="360" w:lineRule="auto"/>
         <w:jc w:val="both"/>
         <w:rPr>
           <w:rFonts w:ascii="Arial" w:hAnsi="Arial" w:cs="Arial"/>
@@ -433,154 +442,19 @@
           <w:szCs w:val="24"/>
           <w:u w:val="single"/>
         </w:rPr>
-        <w:t>Questionário pré-teste:</w:t>
-      </w:r>
-    </w:p>
-    <w:p>
-      <w:pPr>
-        <w:jc w:val="both"/>
-        <w:rPr>
-          <w:rFonts w:ascii="Arial" w:hAnsi="Arial" w:cs="Arial"/>
-          <w:sz w:val="24"/>
-          <w:szCs w:val="24"/>
-        </w:rPr>
-      </w:pPr>
-      <w:r>
-        <w:rPr>
-          <w:rFonts w:ascii="Arial" w:hAnsi="Arial" w:cs="Arial"/>
-          <w:sz w:val="24"/>
-          <w:szCs w:val="24"/>
-        </w:rPr>
-        <w:t>Aceita realizar os testes, sabendo que toda a informação recolhida será anónima e para efeitos escolares?</w:t>
-      </w:r>
-    </w:p>
-    <w:p>
-      <w:pPr>
-        <w:pStyle w:val="ListParagraph"/>
-        <w:numPr>
-          <w:ilvl w:val="1"/>
-          <w:numId w:val="2"/>
-        </w:numPr>
-        <w:jc w:val="both"/>
-        <w:rPr>
-          <w:rFonts w:ascii="Arial" w:hAnsi="Arial" w:cs="Arial"/>
-          <w:sz w:val="24"/>
-          <w:szCs w:val="24"/>
-        </w:rPr>
-      </w:pPr>
-      <w:r>
-        <w:rPr>
-          <w:rFonts w:ascii="Arial" w:hAnsi="Arial" w:cs="Arial"/>
-          <w:sz w:val="24"/>
-          <w:szCs w:val="24"/>
-        </w:rPr>
-        <w:t>Sim</w:t>
-      </w:r>
-    </w:p>
-    <w:p>
-      <w:pPr>
-        <w:pStyle w:val="ListParagraph"/>
-        <w:numPr>
-          <w:ilvl w:val="1"/>
-          <w:numId w:val="2"/>
-        </w:numPr>
-        <w:jc w:val="both"/>
-        <w:rPr>
-          <w:rFonts w:ascii="Arial" w:hAnsi="Arial" w:cs="Arial"/>
-          <w:sz w:val="24"/>
-          <w:szCs w:val="24"/>
-        </w:rPr>
-      </w:pPr>
-      <w:r>
-        <w:rPr>
-          <w:rFonts w:ascii="Arial" w:hAnsi="Arial" w:cs="Arial"/>
-          <w:sz w:val="24"/>
-          <w:szCs w:val="24"/>
-        </w:rPr>
-        <w:t>Não</w:t>
-      </w:r>
-    </w:p>
-    <w:p>
-      <w:pPr>
-        <w:jc w:val="both"/>
-        <w:rPr>
-          <w:rFonts w:ascii="Arial" w:hAnsi="Arial" w:cs="Arial"/>
-          <w:sz w:val="24"/>
-          <w:szCs w:val="24"/>
-        </w:rPr>
-      </w:pPr>
-      <w:r>
-        <w:rPr>
-          <w:rFonts w:ascii="Arial" w:hAnsi="Arial" w:cs="Arial"/>
-          <w:sz w:val="24"/>
-          <w:szCs w:val="24"/>
-        </w:rPr>
-        <w:t>Sexo:</w:t>
-      </w:r>
-    </w:p>
-    <w:p>
-      <w:pPr>
-        <w:pStyle w:val="ListParagraph"/>
-        <w:numPr>
-          <w:ilvl w:val="1"/>
-          <w:numId w:val="2"/>
-        </w:numPr>
-        <w:jc w:val="both"/>
-        <w:rPr>
-          <w:rFonts w:ascii="Arial" w:hAnsi="Arial" w:cs="Arial"/>
-          <w:sz w:val="24"/>
-          <w:szCs w:val="24"/>
-        </w:rPr>
-      </w:pPr>
-      <w:r>
-        <w:rPr>
-          <w:rFonts w:ascii="Arial" w:hAnsi="Arial" w:cs="Arial"/>
-          <w:sz w:val="24"/>
-          <w:szCs w:val="24"/>
-        </w:rPr>
-        <w:t>Feminino</w:t>
-      </w:r>
-    </w:p>
-    <w:p>
-      <w:pPr>
-        <w:pStyle w:val="ListParagraph"/>
-        <w:numPr>
-          <w:ilvl w:val="1"/>
-          <w:numId w:val="2"/>
-        </w:numPr>
-        <w:jc w:val="both"/>
-        <w:rPr>
-          <w:rFonts w:ascii="Arial" w:hAnsi="Arial" w:cs="Arial"/>
-          <w:sz w:val="24"/>
-          <w:szCs w:val="24"/>
-        </w:rPr>
-      </w:pPr>
-      <w:r>
-        <w:rPr>
-          <w:rFonts w:ascii="Arial" w:hAnsi="Arial" w:cs="Arial"/>
-          <w:sz w:val="24"/>
-          <w:szCs w:val="24"/>
-        </w:rPr>
-        <w:t>Masculino</w:t>
-      </w:r>
-    </w:p>
-    <w:p>
-      <w:pPr>
-        <w:jc w:val="both"/>
-        <w:rPr>
-          <w:rFonts w:ascii="Arial" w:hAnsi="Arial" w:cs="Arial"/>
-          <w:sz w:val="24"/>
-          <w:szCs w:val="24"/>
-        </w:rPr>
-      </w:pPr>
-      <w:r>
-        <w:rPr>
-          <w:rFonts w:ascii="Arial" w:hAnsi="Arial" w:cs="Arial"/>
-          <w:sz w:val="24"/>
-          <w:szCs w:val="24"/>
-        </w:rPr>
-        <w:t>Idade:</w:t>
-      </w:r>
+        <w:t>Tarefa 1:</w:t>
+      </w:r>
+    </w:p>
+    <w:p>
+      <w:pPr>
+        <w:spacing w:line="360" w:lineRule="auto"/>
+        <w:jc w:val="both"/>
+        <w:rPr>
+          <w:rFonts w:ascii="Arial" w:hAnsi="Arial" w:cs="Arial"/>
+          <w:sz w:val="24"/>
+          <w:szCs w:val="24"/>
+        </w:rPr>
+      </w:pPr>
       <w:r>
         <w:rPr>
           <w:rFonts w:ascii="Arial" w:hAnsi="Arial" w:cs="Arial"/>
@@ -589,248 +463,288 @@
         </w:rPr>
         <w:tab/>
       </w:r>
-    </w:p>
-    <w:p>
-      <w:pPr>
-        <w:pStyle w:val="ListParagraph"/>
-        <w:numPr>
-          <w:ilvl w:val="1"/>
-          <w:numId w:val="2"/>
-        </w:numPr>
-        <w:jc w:val="both"/>
-        <w:rPr>
-          <w:rFonts w:ascii="Arial" w:hAnsi="Arial" w:cs="Arial"/>
-          <w:sz w:val="24"/>
-          <w:szCs w:val="24"/>
-        </w:rPr>
-      </w:pPr>
-      <w:r>
-        <w:rPr>
-          <w:rFonts w:ascii="Arial" w:hAnsi="Arial" w:cs="Arial"/>
-          <w:sz w:val="24"/>
-          <w:szCs w:val="24"/>
-        </w:rPr>
-        <w:t>&lt;18</w:t>
-      </w:r>
-    </w:p>
-    <w:p>
-      <w:pPr>
-        <w:pStyle w:val="ListParagraph"/>
-        <w:numPr>
-          <w:ilvl w:val="1"/>
-          <w:numId w:val="2"/>
-        </w:numPr>
-        <w:jc w:val="both"/>
-        <w:rPr>
-          <w:rFonts w:ascii="Arial" w:hAnsi="Arial" w:cs="Arial"/>
-          <w:sz w:val="24"/>
-          <w:szCs w:val="24"/>
-        </w:rPr>
-      </w:pPr>
-      <w:r>
-        <w:rPr>
-          <w:rFonts w:ascii="Arial" w:hAnsi="Arial" w:cs="Arial"/>
-          <w:sz w:val="24"/>
-          <w:szCs w:val="24"/>
-        </w:rPr>
-        <w:t>19-25</w:t>
-      </w:r>
-    </w:p>
-    <w:p>
-      <w:pPr>
-        <w:pStyle w:val="ListParagraph"/>
-        <w:numPr>
-          <w:ilvl w:val="1"/>
-          <w:numId w:val="2"/>
-        </w:numPr>
-        <w:jc w:val="both"/>
-        <w:rPr>
-          <w:rFonts w:ascii="Arial" w:hAnsi="Arial" w:cs="Arial"/>
-          <w:sz w:val="24"/>
-          <w:szCs w:val="24"/>
-        </w:rPr>
-      </w:pPr>
-      <w:r>
-        <w:rPr>
-          <w:rFonts w:ascii="Arial" w:hAnsi="Arial" w:cs="Arial"/>
-          <w:sz w:val="24"/>
-          <w:szCs w:val="24"/>
-        </w:rPr>
-        <w:t>26-39</w:t>
-      </w:r>
-    </w:p>
-    <w:p>
-      <w:pPr>
-        <w:pStyle w:val="ListParagraph"/>
-        <w:numPr>
-          <w:ilvl w:val="1"/>
-          <w:numId w:val="2"/>
-        </w:numPr>
-        <w:jc w:val="both"/>
-        <w:rPr>
-          <w:rFonts w:ascii="Arial" w:hAnsi="Arial" w:cs="Arial"/>
-          <w:sz w:val="24"/>
-          <w:szCs w:val="24"/>
-        </w:rPr>
-      </w:pPr>
-      <w:r>
-        <w:rPr>
-          <w:rFonts w:ascii="Arial" w:hAnsi="Arial" w:cs="Arial"/>
-          <w:sz w:val="24"/>
-          <w:szCs w:val="24"/>
-        </w:rPr>
-        <w:t>&gt;40</w:t>
-      </w:r>
-    </w:p>
-    <w:p>
-      <w:pPr>
-        <w:jc w:val="both"/>
-        <w:rPr>
-          <w:rFonts w:ascii="Arial" w:hAnsi="Arial" w:cs="Arial"/>
-          <w:sz w:val="24"/>
-          <w:szCs w:val="24"/>
-        </w:rPr>
-      </w:pPr>
-      <w:r>
-        <w:rPr>
-          <w:rFonts w:ascii="Arial" w:hAnsi="Arial" w:cs="Arial"/>
-          <w:sz w:val="24"/>
-          <w:szCs w:val="24"/>
-        </w:rPr>
-        <w:t>Frequência de ida</w:t>
-      </w:r>
-      <w:r>
-        <w:rPr>
-          <w:rFonts w:ascii="Arial" w:hAnsi="Arial" w:cs="Arial"/>
-          <w:sz w:val="24"/>
-          <w:szCs w:val="24"/>
-        </w:rPr>
-        <w:t xml:space="preserve"> a festivais:</w:t>
-      </w:r>
-    </w:p>
-    <w:p>
-      <w:pPr>
-        <w:pStyle w:val="ListParagraph"/>
-        <w:numPr>
-          <w:ilvl w:val="1"/>
-          <w:numId w:val="4"/>
-        </w:numPr>
-        <w:ind w:left="1418"/>
-        <w:jc w:val="both"/>
-        <w:rPr>
-          <w:rFonts w:ascii="Arial" w:hAnsi="Arial" w:cs="Arial"/>
-          <w:sz w:val="24"/>
-          <w:szCs w:val="24"/>
-        </w:rPr>
-      </w:pPr>
-      <w:r>
-        <w:rPr>
-          <w:rFonts w:ascii="Arial" w:hAnsi="Arial" w:cs="Arial"/>
-          <w:sz w:val="24"/>
-          <w:szCs w:val="24"/>
-        </w:rPr>
-        <w:t>1-2 vez por mês</w:t>
-      </w:r>
-    </w:p>
-    <w:p>
-      <w:pPr>
-        <w:pStyle w:val="ListParagraph"/>
-        <w:numPr>
-          <w:ilvl w:val="1"/>
-          <w:numId w:val="4"/>
-        </w:numPr>
-        <w:ind w:left="1418"/>
-        <w:jc w:val="both"/>
-        <w:rPr>
-          <w:rFonts w:ascii="Arial" w:hAnsi="Arial" w:cs="Arial"/>
-          <w:sz w:val="24"/>
-          <w:szCs w:val="24"/>
-        </w:rPr>
-      </w:pPr>
-      <w:r>
-        <w:rPr>
-          <w:rFonts w:ascii="Arial" w:hAnsi="Arial" w:cs="Arial"/>
-          <w:sz w:val="24"/>
-          <w:szCs w:val="24"/>
-        </w:rPr>
-        <w:t>1-2 vez por trimestre</w:t>
-      </w:r>
-    </w:p>
-    <w:p>
-      <w:pPr>
-        <w:pStyle w:val="ListParagraph"/>
-        <w:numPr>
-          <w:ilvl w:val="1"/>
-          <w:numId w:val="4"/>
-        </w:numPr>
-        <w:ind w:left="1418"/>
-        <w:jc w:val="both"/>
-        <w:rPr>
-          <w:rFonts w:ascii="Arial" w:hAnsi="Arial" w:cs="Arial"/>
-          <w:sz w:val="24"/>
-          <w:szCs w:val="24"/>
-        </w:rPr>
-      </w:pPr>
-      <w:r>
-        <w:rPr>
-          <w:rFonts w:ascii="Arial" w:hAnsi="Arial" w:cs="Arial"/>
-          <w:sz w:val="24"/>
-          <w:szCs w:val="24"/>
+      <w:r>
+        <w:rPr>
+          <w:rFonts w:ascii="Arial" w:hAnsi="Arial" w:cs="Arial"/>
+          <w:sz w:val="24"/>
+          <w:szCs w:val="24"/>
+        </w:rPr>
+        <w:t xml:space="preserve">Passo 1: </w:t>
+      </w:r>
+      <w:r>
+        <w:rPr>
+          <w:rFonts w:ascii="Arial" w:hAnsi="Arial" w:cs="Arial"/>
+          <w:sz w:val="24"/>
+          <w:szCs w:val="24"/>
+        </w:rPr>
+        <w:t xml:space="preserve">Está </w:t>
+      </w:r>
+      <w:r>
+        <w:rPr>
+          <w:rFonts w:ascii="Arial" w:hAnsi="Arial" w:cs="Arial"/>
+          <w:sz w:val="24"/>
+          <w:szCs w:val="24"/>
+        </w:rPr>
+        <w:t>junto ao balcão</w:t>
+      </w:r>
+      <w:r>
+        <w:rPr>
+          <w:rFonts w:ascii="Arial" w:hAnsi="Arial" w:cs="Arial"/>
+          <w:sz w:val="24"/>
+          <w:szCs w:val="24"/>
+        </w:rPr>
+        <w:t xml:space="preserve"> </w:t>
+      </w:r>
+      <w:r>
+        <w:rPr>
+          <w:rFonts w:ascii="Arial" w:hAnsi="Arial" w:cs="Arial"/>
+          <w:sz w:val="24"/>
+          <w:szCs w:val="24"/>
+        </w:rPr>
+        <w:t xml:space="preserve">do </w:t>
+      </w:r>
+      <w:r>
+        <w:rPr>
+          <w:rFonts w:ascii="Arial" w:hAnsi="Arial" w:cs="Arial"/>
+          <w:sz w:val="24"/>
+          <w:szCs w:val="24"/>
+        </w:rPr>
+        <w:t>restaurante “Bar Azul”,</w:t>
+      </w:r>
+      <w:r>
+        <w:rPr>
+          <w:rFonts w:ascii="Arial" w:hAnsi="Arial" w:cs="Arial"/>
+          <w:sz w:val="24"/>
+          <w:szCs w:val="24"/>
+        </w:rPr>
+        <w:t xml:space="preserve"> já recebeu o hambúrguer e a cerveja que pediu. Efetue o pagamento.</w:t>
+      </w:r>
+    </w:p>
+    <w:p>
+      <w:pPr>
+        <w:spacing w:line="360" w:lineRule="auto"/>
+        <w:jc w:val="both"/>
+        <w:rPr>
+          <w:rFonts w:ascii="Arial" w:hAnsi="Arial" w:cs="Arial"/>
+          <w:sz w:val="24"/>
+          <w:szCs w:val="24"/>
+        </w:rPr>
+      </w:pPr>
+      <w:r>
+        <w:rPr>
+          <w:rFonts w:ascii="Arial" w:hAnsi="Arial" w:cs="Arial"/>
+          <w:sz w:val="24"/>
+          <w:szCs w:val="24"/>
+        </w:rPr>
+        <w:tab/>
+        <w:t>Passo 2: Verifique os preços da sua refeição no “Bar Azul”.</w:t>
+      </w:r>
+    </w:p>
+    <w:p>
+      <w:pPr>
+        <w:spacing w:line="360" w:lineRule="auto"/>
+        <w:jc w:val="both"/>
+        <w:rPr>
+          <w:rFonts w:ascii="Arial" w:hAnsi="Arial" w:cs="Arial"/>
+          <w:sz w:val="24"/>
+          <w:szCs w:val="24"/>
+          <w:u w:val="single"/>
+        </w:rPr>
+      </w:pPr>
+      <w:r>
+        <w:rPr>
+          <w:rFonts w:ascii="Arial" w:hAnsi="Arial" w:cs="Arial"/>
+          <w:sz w:val="24"/>
+          <w:szCs w:val="24"/>
+          <w:u w:val="single"/>
+        </w:rPr>
+        <w:t>Tarefa 2:</w:t>
+      </w:r>
+    </w:p>
+    <w:p>
+      <w:pPr>
+        <w:spacing w:line="360" w:lineRule="auto"/>
+        <w:jc w:val="both"/>
+        <w:rPr>
+          <w:rFonts w:ascii="Arial" w:hAnsi="Arial" w:cs="Arial"/>
+          <w:sz w:val="24"/>
+          <w:szCs w:val="24"/>
+        </w:rPr>
+      </w:pPr>
+      <w:r>
+        <w:rPr>
+          <w:rFonts w:ascii="Arial" w:hAnsi="Arial" w:cs="Arial"/>
+          <w:sz w:val="24"/>
+          <w:szCs w:val="24"/>
+        </w:rPr>
+        <w:tab/>
+      </w:r>
+      <w:r>
+        <w:rPr>
+          <w:rFonts w:ascii="Arial" w:hAnsi="Arial" w:cs="Arial"/>
+          <w:sz w:val="24"/>
+          <w:szCs w:val="24"/>
+        </w:rPr>
+        <w:t>Passo 1: Adicione</w:t>
+      </w:r>
+      <w:r>
+        <w:rPr>
+          <w:rFonts w:ascii="Arial" w:hAnsi="Arial" w:cs="Arial"/>
+          <w:sz w:val="24"/>
+          <w:szCs w:val="24"/>
+        </w:rPr>
+        <w:t xml:space="preserve"> </w:t>
+      </w:r>
+      <w:r>
+        <w:rPr>
+          <w:rFonts w:ascii="Arial" w:hAnsi="Arial" w:cs="Arial"/>
+          <w:sz w:val="24"/>
+          <w:szCs w:val="24"/>
+        </w:rPr>
+        <w:t xml:space="preserve">o </w:t>
+      </w:r>
+      <w:r>
+        <w:rPr>
+          <w:rFonts w:ascii="Arial" w:hAnsi="Arial" w:cs="Arial"/>
+          <w:sz w:val="24"/>
+          <w:szCs w:val="24"/>
+        </w:rPr>
+        <w:t>amigo</w:t>
+      </w:r>
+      <w:r>
+        <w:rPr>
+          <w:rFonts w:ascii="Arial" w:hAnsi="Arial" w:cs="Arial"/>
+          <w:sz w:val="24"/>
+          <w:szCs w:val="24"/>
+        </w:rPr>
+        <w:t xml:space="preserve"> “Miguel C</w:t>
+      </w:r>
+      <w:r>
+        <w:rPr>
+          <w:rFonts w:ascii="Arial" w:hAnsi="Arial" w:cs="Arial"/>
+          <w:sz w:val="24"/>
+          <w:szCs w:val="24"/>
+        </w:rPr>
+        <w:t>.” à sua lista de amigos.</w:t>
+      </w:r>
+    </w:p>
+    <w:p>
+      <w:pPr>
+        <w:spacing w:line="360" w:lineRule="auto"/>
+        <w:jc w:val="both"/>
+        <w:rPr>
+          <w:rFonts w:ascii="Arial" w:hAnsi="Arial" w:cs="Arial"/>
+          <w:sz w:val="24"/>
+          <w:szCs w:val="24"/>
+        </w:rPr>
+      </w:pPr>
+      <w:r>
+        <w:rPr>
+          <w:rFonts w:ascii="Arial" w:hAnsi="Arial" w:cs="Arial"/>
+          <w:sz w:val="24"/>
+          <w:szCs w:val="24"/>
+        </w:rPr>
+        <w:tab/>
+        <w:t>Passo 2: Adicione o “Miguel C.” aos favoritos.</w:t>
+      </w:r>
+    </w:p>
+    <w:p>
+      <w:pPr>
+        <w:spacing w:line="360" w:lineRule="auto"/>
+        <w:jc w:val="both"/>
+        <w:rPr>
+          <w:rFonts w:ascii="Arial" w:hAnsi="Arial" w:cs="Arial"/>
+          <w:sz w:val="24"/>
+          <w:szCs w:val="24"/>
+        </w:rPr>
+      </w:pPr>
+      <w:r>
+        <w:rPr>
+          <w:rFonts w:ascii="Arial" w:hAnsi="Arial" w:cs="Arial"/>
+          <w:sz w:val="24"/>
+          <w:szCs w:val="24"/>
+        </w:rPr>
+        <w:tab/>
+        <w:t>Passo 3: Passaram 2 horas, encontre o seu amigo “Miguel C.”.</w:t>
+      </w:r>
+    </w:p>
+    <w:p>
+      <w:pPr>
+        <w:spacing w:line="360" w:lineRule="auto"/>
+        <w:jc w:val="both"/>
+        <w:rPr>
+          <w:rFonts w:ascii="Arial" w:hAnsi="Arial" w:cs="Arial"/>
+          <w:sz w:val="24"/>
+          <w:szCs w:val="24"/>
+          <w:u w:val="single"/>
+        </w:rPr>
+      </w:pPr>
+    </w:p>
+    <w:p>
+      <w:pPr>
+        <w:spacing w:line="360" w:lineRule="auto"/>
+        <w:jc w:val="both"/>
+        <w:rPr>
+          <w:rFonts w:ascii="Arial" w:hAnsi="Arial" w:cs="Arial"/>
+          <w:sz w:val="24"/>
+          <w:szCs w:val="24"/>
+          <w:u w:val="single"/>
+        </w:rPr>
+      </w:pPr>
+      <w:r>
+        <w:rPr>
+          <w:rFonts w:ascii="Arial" w:hAnsi="Arial" w:cs="Arial"/>
+          <w:sz w:val="24"/>
+          <w:szCs w:val="24"/>
+          <w:u w:val="single"/>
         </w:rPr>
         <w:lastRenderedPageBreak/>
-        <w:t>1-2 vez por semestre</w:t>
-      </w:r>
-    </w:p>
-    <w:p>
-      <w:pPr>
-        <w:pStyle w:val="ListParagraph"/>
-        <w:numPr>
-          <w:ilvl w:val="1"/>
-          <w:numId w:val="4"/>
-        </w:numPr>
-        <w:ind w:left="1418"/>
-        <w:jc w:val="both"/>
-        <w:rPr>
-          <w:rFonts w:ascii="Arial" w:hAnsi="Arial" w:cs="Arial"/>
-          <w:sz w:val="24"/>
-          <w:szCs w:val="24"/>
-        </w:rPr>
-      </w:pPr>
-      <w:r>
-        <w:rPr>
-          <w:rFonts w:ascii="Arial" w:hAnsi="Arial" w:cs="Arial"/>
-          <w:sz w:val="24"/>
-          <w:szCs w:val="24"/>
-        </w:rPr>
-        <w:t>1-2 vez por ano</w:t>
-      </w:r>
-    </w:p>
-    <w:p>
-      <w:pPr>
-        <w:pStyle w:val="ListParagraph"/>
-        <w:numPr>
-          <w:ilvl w:val="1"/>
-          <w:numId w:val="4"/>
-        </w:numPr>
-        <w:ind w:left="1418"/>
-        <w:jc w:val="both"/>
-        <w:rPr>
-          <w:rFonts w:ascii="Arial" w:hAnsi="Arial" w:cs="Arial"/>
-          <w:sz w:val="24"/>
-          <w:szCs w:val="24"/>
-        </w:rPr>
-      </w:pPr>
-      <w:r>
-        <w:rPr>
-          <w:rFonts w:ascii="Arial" w:hAnsi="Arial" w:cs="Arial"/>
-          <w:sz w:val="24"/>
-          <w:szCs w:val="24"/>
-        </w:rPr>
-        <w:t>Nunca</w:t>
-      </w:r>
-    </w:p>
-    <w:p>
-      <w:pPr>
+        <w:t>Tarefa 3:</w:t>
+      </w:r>
+    </w:p>
+    <w:p>
+      <w:pPr>
+        <w:spacing w:line="360" w:lineRule="auto"/>
+        <w:jc w:val="both"/>
+        <w:rPr>
+          <w:rFonts w:ascii="Arial" w:hAnsi="Arial" w:cs="Arial"/>
+          <w:sz w:val="24"/>
+          <w:szCs w:val="24"/>
+        </w:rPr>
+      </w:pPr>
+      <w:r>
+        <w:rPr>
+          <w:rFonts w:ascii="Arial" w:hAnsi="Arial" w:cs="Arial"/>
+          <w:sz w:val="24"/>
+          <w:szCs w:val="24"/>
+        </w:rPr>
+        <w:tab/>
+        <w:t>Passo 1: Reserve um bilhete para a atividade Rapel.</w:t>
+      </w:r>
+    </w:p>
+    <w:p>
+      <w:pPr>
+        <w:spacing w:line="360" w:lineRule="auto"/>
+        <w:jc w:val="both"/>
+        <w:rPr>
+          <w:rFonts w:ascii="Arial" w:hAnsi="Arial" w:cs="Arial"/>
+          <w:sz w:val="24"/>
+          <w:szCs w:val="24"/>
+        </w:rPr>
+      </w:pPr>
+      <w:r>
+        <w:rPr>
+          <w:rFonts w:ascii="Arial" w:hAnsi="Arial" w:cs="Arial"/>
+          <w:sz w:val="24"/>
+          <w:szCs w:val="24"/>
+        </w:rPr>
+        <w:tab/>
+        <w:t>Passo 2: Apercebeu-se que a hora do Rapel é a mesma de um concerto da sua banda favorita, cancele o bilhete.</w:t>
+      </w:r>
+    </w:p>
+    <w:p>
+      <w:pPr>
+        <w:spacing w:line="360" w:lineRule="auto"/>
         <w:jc w:val="both"/>
         <w:rPr>
           <w:rFonts w:ascii="Arial" w:hAnsi="Arial" w:cs="Arial"/>
@@ -846,11 +760,12 @@
           <w:sz w:val="24"/>
           <w:szCs w:val="24"/>
         </w:rPr>
-        <w:t>Avaliação</w:t>
-      </w:r>
-    </w:p>
-    <w:p>
-      <w:pPr>
+        <w:t>Critérios de avaliação</w:t>
+      </w:r>
+    </w:p>
+    <w:p>
+      <w:pPr>
+        <w:spacing w:line="360" w:lineRule="auto"/>
         <w:jc w:val="both"/>
         <w:rPr>
           <w:rFonts w:ascii="Arial" w:hAnsi="Arial" w:cs="Arial"/>
@@ -871,252 +786,7 @@
     </w:p>
     <w:p>
       <w:pPr>
-        <w:jc w:val="both"/>
-        <w:rPr>
-          <w:rFonts w:ascii="Arial" w:hAnsi="Arial" w:cs="Arial"/>
-          <w:sz w:val="24"/>
-          <w:szCs w:val="24"/>
-        </w:rPr>
-      </w:pPr>
-      <w:r>
-        <w:rPr>
-          <w:rFonts w:ascii="Arial" w:hAnsi="Arial" w:cs="Arial"/>
-          <w:sz w:val="24"/>
-          <w:szCs w:val="24"/>
-        </w:rPr>
-        <w:tab/>
-      </w:r>
-      <w:r>
-        <w:rPr>
-          <w:rFonts w:ascii="Arial" w:hAnsi="Arial" w:cs="Arial"/>
-          <w:sz w:val="24"/>
-          <w:szCs w:val="24"/>
-        </w:rPr>
-        <w:t>Está no restaurante “Bar Azul”, pague a cerveja e o</w:t>
-      </w:r>
-      <w:r>
-        <w:rPr>
-          <w:rFonts w:ascii="Arial" w:hAnsi="Arial" w:cs="Arial"/>
-          <w:sz w:val="24"/>
-          <w:szCs w:val="24"/>
-        </w:rPr>
-        <w:t xml:space="preserve"> hambúrguer</w:t>
-      </w:r>
-      <w:r>
-        <w:rPr>
-          <w:rFonts w:ascii="Arial" w:hAnsi="Arial" w:cs="Arial"/>
-          <w:sz w:val="24"/>
-          <w:szCs w:val="24"/>
-        </w:rPr>
-        <w:t xml:space="preserve"> pedido</w:t>
-      </w:r>
-      <w:r>
-        <w:rPr>
-          <w:rFonts w:ascii="Arial" w:hAnsi="Arial" w:cs="Arial"/>
-          <w:sz w:val="24"/>
-          <w:szCs w:val="24"/>
-        </w:rPr>
-        <w:t>s</w:t>
-      </w:r>
-      <w:r>
-        <w:rPr>
-          <w:rFonts w:ascii="Arial" w:hAnsi="Arial" w:cs="Arial"/>
-          <w:sz w:val="24"/>
-          <w:szCs w:val="24"/>
-        </w:rPr>
-        <w:t>.</w:t>
-      </w:r>
-      <w:r>
-        <w:rPr>
-          <w:rFonts w:ascii="Arial" w:hAnsi="Arial" w:cs="Arial"/>
-          <w:sz w:val="24"/>
-          <w:szCs w:val="24"/>
-        </w:rPr>
-        <w:t xml:space="preserve"> </w:t>
-      </w:r>
-    </w:p>
-    <w:p>
-      <w:pPr>
-        <w:jc w:val="both"/>
-        <w:rPr>
-          <w:rFonts w:ascii="Arial" w:hAnsi="Arial" w:cs="Arial"/>
-          <w:sz w:val="24"/>
-          <w:szCs w:val="24"/>
-          <w:u w:val="single"/>
-        </w:rPr>
-      </w:pPr>
-      <w:r>
-        <w:rPr>
-          <w:rFonts w:ascii="Arial" w:hAnsi="Arial" w:cs="Arial"/>
-          <w:sz w:val="24"/>
-          <w:szCs w:val="24"/>
-          <w:u w:val="single"/>
-        </w:rPr>
-        <w:t>Tarefa 2:</w:t>
-      </w:r>
-    </w:p>
-    <w:p>
-      <w:pPr>
-        <w:jc w:val="both"/>
-        <w:rPr>
-          <w:rFonts w:ascii="Arial" w:hAnsi="Arial" w:cs="Arial"/>
-          <w:sz w:val="24"/>
-          <w:szCs w:val="24"/>
-        </w:rPr>
-      </w:pPr>
-      <w:r>
-        <w:rPr>
-          <w:rFonts w:ascii="Arial" w:hAnsi="Arial" w:cs="Arial"/>
-          <w:sz w:val="24"/>
-          <w:szCs w:val="24"/>
-        </w:rPr>
-        <w:tab/>
-      </w:r>
-      <w:r>
-        <w:rPr>
-          <w:rFonts w:ascii="Arial" w:hAnsi="Arial" w:cs="Arial"/>
-          <w:sz w:val="24"/>
-          <w:szCs w:val="24"/>
-        </w:rPr>
-        <w:t xml:space="preserve">Adicionar </w:t>
-      </w:r>
-      <w:r>
-        <w:rPr>
-          <w:rFonts w:ascii="Arial" w:hAnsi="Arial" w:cs="Arial"/>
-          <w:sz w:val="24"/>
-          <w:szCs w:val="24"/>
-        </w:rPr>
-        <w:t xml:space="preserve">o </w:t>
-      </w:r>
-      <w:r>
-        <w:rPr>
-          <w:rFonts w:ascii="Arial" w:hAnsi="Arial" w:cs="Arial"/>
-          <w:sz w:val="24"/>
-          <w:szCs w:val="24"/>
-        </w:rPr>
-        <w:t>amigo</w:t>
-      </w:r>
-      <w:r>
-        <w:rPr>
-          <w:rFonts w:ascii="Arial" w:hAnsi="Arial" w:cs="Arial"/>
-          <w:sz w:val="24"/>
-          <w:szCs w:val="24"/>
-        </w:rPr>
-        <w:t xml:space="preserve"> “Miguel C.”</w:t>
-      </w:r>
-      <w:r>
-        <w:rPr>
-          <w:rFonts w:ascii="Arial" w:hAnsi="Arial" w:cs="Arial"/>
-          <w:sz w:val="24"/>
-          <w:szCs w:val="24"/>
-        </w:rPr>
-        <w:t xml:space="preserve"> e, posteriormente, encontrá</w:t>
-      </w:r>
-      <w:r>
-        <w:rPr>
-          <w:rFonts w:ascii="Arial" w:hAnsi="Arial" w:cs="Arial"/>
-          <w:sz w:val="24"/>
-          <w:szCs w:val="24"/>
-        </w:rPr>
-        <w:t>-lo.</w:t>
-      </w:r>
-    </w:p>
-    <w:p>
-      <w:pPr>
-        <w:jc w:val="both"/>
-        <w:rPr>
-          <w:rFonts w:ascii="Arial" w:hAnsi="Arial" w:cs="Arial"/>
-          <w:sz w:val="24"/>
-          <w:szCs w:val="24"/>
-          <w:u w:val="single"/>
-        </w:rPr>
-      </w:pPr>
-      <w:r>
-        <w:rPr>
-          <w:rFonts w:ascii="Arial" w:hAnsi="Arial" w:cs="Arial"/>
-          <w:sz w:val="24"/>
-          <w:szCs w:val="24"/>
-          <w:u w:val="single"/>
-        </w:rPr>
-        <w:t>Tarefa 3:</w:t>
-      </w:r>
-    </w:p>
-    <w:p>
-      <w:pPr>
-        <w:jc w:val="both"/>
-        <w:rPr>
-          <w:rFonts w:ascii="Arial" w:hAnsi="Arial" w:cs="Arial"/>
-          <w:sz w:val="24"/>
-          <w:szCs w:val="24"/>
-        </w:rPr>
-      </w:pPr>
-      <w:r>
-        <w:rPr>
-          <w:rFonts w:ascii="Arial" w:hAnsi="Arial" w:cs="Arial"/>
-          <w:sz w:val="24"/>
-          <w:szCs w:val="24"/>
-        </w:rPr>
-        <w:tab/>
-      </w:r>
-      <w:r>
-        <w:rPr>
-          <w:rFonts w:ascii="Arial" w:hAnsi="Arial" w:cs="Arial"/>
-          <w:sz w:val="24"/>
-          <w:szCs w:val="24"/>
-        </w:rPr>
-        <w:t>Reservar bilhete no rapel e, posteriormente, cancelar o bilhete.</w:t>
-      </w:r>
-    </w:p>
-    <w:p>
-      <w:pPr>
-        <w:jc w:val="both"/>
-        <w:rPr>
-          <w:rFonts w:ascii="Arial" w:hAnsi="Arial" w:cs="Arial"/>
-          <w:sz w:val="24"/>
-          <w:szCs w:val="24"/>
-        </w:rPr>
-      </w:pPr>
-    </w:p>
-    <w:p>
-      <w:pPr>
-        <w:jc w:val="both"/>
-        <w:rPr>
-          <w:rFonts w:ascii="Arial" w:hAnsi="Arial" w:cs="Arial"/>
-          <w:sz w:val="28"/>
-          <w:szCs w:val="28"/>
-        </w:rPr>
-      </w:pPr>
-      <w:r>
-        <w:rPr>
-          <w:rFonts w:ascii="Arial" w:hAnsi="Arial" w:cs="Arial"/>
-          <w:sz w:val="28"/>
-          <w:szCs w:val="28"/>
-        </w:rPr>
-        <w:t>Critérios de avaliação</w:t>
-      </w:r>
-    </w:p>
-    <w:p>
-      <w:pPr>
-        <w:jc w:val="both"/>
-        <w:rPr>
-          <w:rFonts w:ascii="Arial" w:hAnsi="Arial" w:cs="Arial"/>
-          <w:sz w:val="24"/>
-          <w:szCs w:val="24"/>
-          <w:u w:val="single"/>
-        </w:rPr>
-      </w:pPr>
-      <w:r>
-        <w:rPr>
-          <w:rFonts w:ascii="Arial" w:hAnsi="Arial" w:cs="Arial"/>
-          <w:sz w:val="24"/>
-          <w:szCs w:val="24"/>
-          <w:u w:val="single"/>
-        </w:rPr>
-        <w:t>Tarefa 1:</w:t>
-      </w:r>
-    </w:p>
-    <w:p>
-      <w:pPr>
+        <w:spacing w:line="360" w:lineRule="auto"/>
         <w:jc w:val="both"/>
         <w:rPr>
           <w:rFonts w:ascii="Arial" w:hAnsi="Arial" w:cs="Arial"/>
@@ -1144,11 +814,12 @@
     </w:p>
     <w:p>
       <w:pPr>
-        <w:pStyle w:val="ListParagraph"/>
+        <w:pStyle w:val="PargrafodaLista"/>
         <w:numPr>
           <w:ilvl w:val="0"/>
           <w:numId w:val="6"/>
         </w:numPr>
+        <w:spacing w:line="360" w:lineRule="auto"/>
         <w:ind w:left="1560"/>
         <w:jc w:val="both"/>
         <w:rPr>
@@ -1171,16 +842,25 @@
           <w:sz w:val="24"/>
           <w:szCs w:val="24"/>
         </w:rPr>
-        <w:t>: Realizar a tarefa em menos de 3 minutos.</w:t>
-      </w:r>
-    </w:p>
-    <w:p>
-      <w:pPr>
-        <w:pStyle w:val="ListParagraph"/>
+        <w:t xml:space="preserve">: Realizar a tarefa em menos de </w:t>
+      </w:r>
+      <w:r>
+        <w:rPr>
+          <w:rFonts w:ascii="Arial" w:hAnsi="Arial" w:cs="Arial"/>
+          <w:sz w:val="24"/>
+          <w:szCs w:val="24"/>
+        </w:rPr>
+        <w:t>60 segundos.</w:t>
+      </w:r>
+    </w:p>
+    <w:p>
+      <w:pPr>
+        <w:pStyle w:val="PargrafodaLista"/>
         <w:numPr>
           <w:ilvl w:val="0"/>
           <w:numId w:val="6"/>
         </w:numPr>
+        <w:spacing w:line="360" w:lineRule="auto"/>
         <w:ind w:left="1560"/>
         <w:jc w:val="both"/>
         <w:rPr>
@@ -1203,11 +883,20 @@
           <w:sz w:val="24"/>
           <w:szCs w:val="24"/>
         </w:rPr>
-        <w:t>: Cronómetro desde o inicio da tarefa até esta estar completa.</w:t>
-      </w:r>
-    </w:p>
-    <w:p>
-      <w:pPr>
+        <w:t xml:space="preserve">: </w:t>
+      </w:r>
+      <w:r>
+        <w:rPr>
+          <w:rFonts w:ascii="Arial" w:hAnsi="Arial" w:cs="Arial"/>
+          <w:sz w:val="24"/>
+          <w:szCs w:val="24"/>
+        </w:rPr>
+        <w:t>Tempo em segundos até terminar a tarefa.</w:t>
+      </w:r>
+    </w:p>
+    <w:p>
+      <w:pPr>
+        <w:spacing w:line="360" w:lineRule="auto"/>
         <w:jc w:val="both"/>
         <w:rPr>
           <w:rFonts w:ascii="Arial" w:hAnsi="Arial" w:cs="Arial"/>
@@ -1227,11 +916,12 @@
     </w:p>
     <w:p>
       <w:pPr>
-        <w:pStyle w:val="ListParagraph"/>
+        <w:pStyle w:val="PargrafodaLista"/>
         <w:numPr>
           <w:ilvl w:val="0"/>
           <w:numId w:val="6"/>
         </w:numPr>
+        <w:spacing w:line="360" w:lineRule="auto"/>
         <w:ind w:left="1560"/>
         <w:jc w:val="both"/>
         <w:rPr>
@@ -1254,40 +944,41 @@
           <w:sz w:val="24"/>
           <w:szCs w:val="24"/>
         </w:rPr>
-        <w:t xml:space="preserve">: Número </w:t>
-      </w:r>
-      <w:r>
-        <w:rPr>
-          <w:rFonts w:ascii="Arial" w:hAnsi="Arial" w:cs="Arial"/>
-          <w:sz w:val="24"/>
-          <w:szCs w:val="24"/>
-        </w:rPr>
-        <w:t xml:space="preserve">de cliques até efetuar a tarefa e realizar a tarefa </w:t>
-      </w:r>
-      <w:r>
-        <w:rPr>
-          <w:rFonts w:ascii="Arial" w:hAnsi="Arial" w:cs="Arial"/>
-          <w:sz w:val="24"/>
-          <w:szCs w:val="24"/>
-        </w:rPr>
-        <w:t>s</w:t>
-      </w:r>
-      <w:r>
-        <w:rPr>
-          <w:rFonts w:ascii="Arial" w:hAnsi="Arial" w:cs="Arial"/>
-          <w:sz w:val="24"/>
-          <w:szCs w:val="24"/>
-        </w:rPr>
-        <w:t>em qualquer ajuda.</w:t>
-      </w:r>
-    </w:p>
-    <w:p>
-      <w:pPr>
-        <w:pStyle w:val="ListParagraph"/>
+        <w:t xml:space="preserve">: </w:t>
+      </w:r>
+      <w:r>
+        <w:rPr>
+          <w:rFonts w:ascii="Arial" w:hAnsi="Arial" w:cs="Arial"/>
+          <w:sz w:val="24"/>
+          <w:szCs w:val="24"/>
+        </w:rPr>
+        <w:t>Realizar a tarefa em menos de</w:t>
+      </w:r>
+      <w:r>
+        <w:rPr>
+          <w:rFonts w:ascii="Arial" w:hAnsi="Arial" w:cs="Arial"/>
+          <w:sz w:val="24"/>
+          <w:szCs w:val="24"/>
+        </w:rPr>
+        <w:t xml:space="preserve"> 12</w:t>
+      </w:r>
+      <w:r>
+        <w:rPr>
+          <w:rFonts w:ascii="Arial" w:hAnsi="Arial" w:cs="Arial"/>
+          <w:sz w:val="24"/>
+          <w:szCs w:val="24"/>
+        </w:rPr>
+        <w:t xml:space="preserve"> cliques.</w:t>
+      </w:r>
+    </w:p>
+    <w:p>
+      <w:pPr>
+        <w:pStyle w:val="PargrafodaLista"/>
         <w:numPr>
           <w:ilvl w:val="0"/>
           <w:numId w:val="6"/>
         </w:numPr>
+        <w:spacing w:line="360" w:lineRule="auto"/>
         <w:ind w:left="1560"/>
         <w:jc w:val="both"/>
         <w:rPr>
@@ -1318,27 +1009,12 @@
           <w:sz w:val="24"/>
           <w:szCs w:val="24"/>
         </w:rPr>
-        <w:t xml:space="preserve">Contador em </w:t>
-      </w:r>
-      <w:r>
-        <w:rPr>
-          <w:rFonts w:ascii="Arial" w:hAnsi="Arial" w:cs="Arial"/>
-          <w:sz w:val="24"/>
-          <w:szCs w:val="24"/>
-        </w:rPr>
-        <w:t>JavaScript</w:t>
-      </w:r>
-      <w:r>
-        <w:rPr>
-          <w:rFonts w:ascii="Arial" w:hAnsi="Arial" w:cs="Arial"/>
-          <w:sz w:val="24"/>
-          <w:szCs w:val="24"/>
-        </w:rPr>
-        <w:t xml:space="preserve"> que indica o número de cliques.</w:t>
-      </w:r>
-    </w:p>
-    <w:p>
-      <w:pPr>
+        <w:t>Número de cliques para efetuar a tarefa.</w:t>
+      </w:r>
+    </w:p>
+    <w:p>
+      <w:pPr>
+        <w:spacing w:line="360" w:lineRule="auto"/>
         <w:jc w:val="both"/>
         <w:rPr>
           <w:rFonts w:ascii="Arial" w:hAnsi="Arial" w:cs="Arial"/>
@@ -1358,11 +1034,12 @@
     </w:p>
     <w:p>
       <w:pPr>
-        <w:pStyle w:val="ListParagraph"/>
+        <w:pStyle w:val="PargrafodaLista"/>
         <w:numPr>
           <w:ilvl w:val="0"/>
           <w:numId w:val="6"/>
         </w:numPr>
+        <w:spacing w:line="360" w:lineRule="auto"/>
         <w:ind w:left="1560"/>
         <w:jc w:val="both"/>
         <w:rPr>
@@ -1393,64 +1070,17 @@
           <w:sz w:val="24"/>
           <w:szCs w:val="24"/>
         </w:rPr>
-        <w:t>Facilidade de utilização (</w:t>
-      </w:r>
-      <w:r>
-        <w:rPr>
-          <w:rFonts w:ascii="Arial" w:hAnsi="Arial" w:cs="Arial"/>
-          <w:i/>
-          <w:sz w:val="24"/>
-          <w:szCs w:val="24"/>
-        </w:rPr>
-        <w:t xml:space="preserve">Single </w:t>
-      </w:r>
-      <w:proofErr w:type="spellStart"/>
-      <w:r>
-        <w:rPr>
-          <w:rFonts w:ascii="Arial" w:hAnsi="Arial" w:cs="Arial"/>
-          <w:i/>
-          <w:sz w:val="24"/>
-          <w:szCs w:val="24"/>
-        </w:rPr>
-        <w:t>Ease</w:t>
-      </w:r>
-      <w:proofErr w:type="spellEnd"/>
-      <w:r>
-        <w:rPr>
-          <w:rFonts w:ascii="Arial" w:hAnsi="Arial" w:cs="Arial"/>
-          <w:i/>
-          <w:sz w:val="24"/>
-          <w:szCs w:val="24"/>
-        </w:rPr>
-        <w:t xml:space="preserve"> </w:t>
-      </w:r>
-      <w:proofErr w:type="spellStart"/>
-      <w:r>
-        <w:rPr>
-          <w:rFonts w:ascii="Arial" w:hAnsi="Arial" w:cs="Arial"/>
-          <w:i/>
-          <w:sz w:val="24"/>
-          <w:szCs w:val="24"/>
-        </w:rPr>
-        <w:t>Question</w:t>
-      </w:r>
-      <w:proofErr w:type="spellEnd"/>
-      <w:r>
-        <w:rPr>
-          <w:rFonts w:ascii="Arial" w:hAnsi="Arial" w:cs="Arial"/>
-          <w:sz w:val="24"/>
-          <w:szCs w:val="24"/>
-        </w:rPr>
-        <w:t>).</w:t>
-      </w:r>
-    </w:p>
-    <w:p>
-      <w:pPr>
-        <w:pStyle w:val="ListParagraph"/>
+        <w:t>Satisfação superior a 5 numa escala de 1 a 7.</w:t>
+      </w:r>
+    </w:p>
+    <w:p>
+      <w:pPr>
+        <w:pStyle w:val="PargrafodaLista"/>
         <w:numPr>
           <w:ilvl w:val="0"/>
           <w:numId w:val="6"/>
         </w:numPr>
+        <w:spacing w:line="360" w:lineRule="auto"/>
         <w:ind w:left="1560"/>
         <w:jc w:val="both"/>
         <w:rPr>
@@ -1473,65 +1103,17 @@
           <w:sz w:val="24"/>
           <w:szCs w:val="24"/>
         </w:rPr>
-        <w:t>: Questionário após os testes.</w:t>
-      </w:r>
-      <w:bookmarkStart w:id="0" w:name="_GoBack"/>
-      <w:bookmarkEnd w:id="0"/>
-    </w:p>
-    <w:p>
-      <w:pPr>
-        <w:jc w:val="both"/>
-        <w:rPr>
-          <w:rFonts w:ascii="Arial" w:hAnsi="Arial" w:cs="Arial"/>
-          <w:sz w:val="24"/>
-          <w:szCs w:val="24"/>
-          <w:u w:val="single"/>
-        </w:rPr>
-      </w:pPr>
-      <w:r>
-        <w:rPr>
-          <w:rFonts w:ascii="Arial" w:hAnsi="Arial" w:cs="Arial"/>
-          <w:sz w:val="24"/>
-          <w:szCs w:val="24"/>
-          <w:u w:val="single"/>
-        </w:rPr>
-        <w:t>Tarefa 2:</w:t>
-      </w:r>
-    </w:p>
-    <w:p>
-      <w:pPr>
-        <w:ind w:firstLine="708"/>
-        <w:jc w:val="both"/>
-        <w:rPr>
-          <w:rFonts w:ascii="Arial" w:hAnsi="Arial" w:cs="Arial"/>
-          <w:sz w:val="24"/>
-          <w:szCs w:val="24"/>
-        </w:rPr>
-      </w:pPr>
-      <w:r>
-        <w:rPr>
-          <w:rFonts w:ascii="Arial" w:hAnsi="Arial" w:cs="Arial"/>
-          <w:sz w:val="24"/>
-          <w:szCs w:val="24"/>
-        </w:rPr>
-        <w:t>Eficiên</w:t>
-      </w:r>
-      <w:r>
-        <w:rPr>
-          <w:rFonts w:ascii="Arial" w:hAnsi="Arial" w:cs="Arial"/>
-          <w:sz w:val="24"/>
-          <w:szCs w:val="24"/>
-        </w:rPr>
-        <w:t>cia</w:t>
-      </w:r>
-    </w:p>
-    <w:p>
-      <w:pPr>
-        <w:pStyle w:val="ListParagraph"/>
+        <w:t>: Facilidade de utilização.</w:t>
+      </w:r>
+    </w:p>
+    <w:p>
+      <w:pPr>
+        <w:pStyle w:val="PargrafodaLista"/>
         <w:numPr>
           <w:ilvl w:val="0"/>
           <w:numId w:val="6"/>
         </w:numPr>
+        <w:spacing w:line="360" w:lineRule="auto"/>
         <w:ind w:left="1560"/>
         <w:jc w:val="both"/>
         <w:rPr>
@@ -1546,24 +1128,133 @@
           <w:sz w:val="24"/>
           <w:szCs w:val="24"/>
         </w:rPr>
-        <w:t>Critério</w:t>
-      </w:r>
-      <w:r>
-        <w:rPr>
-          <w:rFonts w:ascii="Arial" w:hAnsi="Arial" w:cs="Arial"/>
-          <w:sz w:val="24"/>
-          <w:szCs w:val="24"/>
-        </w:rPr>
-        <w:t>: Realizar a tarefa em menos de 3 minutos.</w:t>
-      </w:r>
-    </w:p>
-    <w:p>
-      <w:pPr>
-        <w:pStyle w:val="ListParagraph"/>
+        <w:t xml:space="preserve">Método de medida: </w:t>
+      </w:r>
+      <w:r>
+        <w:rPr>
+          <w:rFonts w:ascii="Arial" w:hAnsi="Arial" w:cs="Arial"/>
+          <w:i/>
+          <w:sz w:val="24"/>
+          <w:szCs w:val="24"/>
+        </w:rPr>
+        <w:t xml:space="preserve">Single </w:t>
+      </w:r>
+      <w:proofErr w:type="spellStart"/>
+      <w:r>
+        <w:rPr>
+          <w:rFonts w:ascii="Arial" w:hAnsi="Arial" w:cs="Arial"/>
+          <w:i/>
+          <w:sz w:val="24"/>
+          <w:szCs w:val="24"/>
+        </w:rPr>
+        <w:t>Ease</w:t>
+      </w:r>
+      <w:proofErr w:type="spellEnd"/>
+      <w:r>
+        <w:rPr>
+          <w:rFonts w:ascii="Arial" w:hAnsi="Arial" w:cs="Arial"/>
+          <w:i/>
+          <w:sz w:val="24"/>
+          <w:szCs w:val="24"/>
+        </w:rPr>
+        <w:t xml:space="preserve"> </w:t>
+      </w:r>
+      <w:proofErr w:type="spellStart"/>
+      <w:r>
+        <w:rPr>
+          <w:rFonts w:ascii="Arial" w:hAnsi="Arial" w:cs="Arial"/>
+          <w:i/>
+          <w:sz w:val="24"/>
+          <w:szCs w:val="24"/>
+        </w:rPr>
+        <w:t>Question</w:t>
+      </w:r>
+      <w:proofErr w:type="spellEnd"/>
+      <w:r>
+        <w:rPr>
+          <w:rFonts w:ascii="Arial" w:hAnsi="Arial" w:cs="Arial"/>
+          <w:i/>
+          <w:sz w:val="24"/>
+          <w:szCs w:val="24"/>
+        </w:rPr>
+        <w:t>.</w:t>
+      </w:r>
+    </w:p>
+    <w:p>
+      <w:pPr>
+        <w:spacing w:line="360" w:lineRule="auto"/>
+        <w:jc w:val="both"/>
+        <w:rPr>
+          <w:rFonts w:ascii="Arial" w:hAnsi="Arial" w:cs="Arial"/>
+          <w:sz w:val="24"/>
+          <w:szCs w:val="24"/>
+          <w:u w:val="single"/>
+        </w:rPr>
+      </w:pPr>
+      <w:r>
+        <w:rPr>
+          <w:rFonts w:ascii="Arial" w:hAnsi="Arial" w:cs="Arial"/>
+          <w:sz w:val="24"/>
+          <w:szCs w:val="24"/>
+          <w:u w:val="single"/>
+        </w:rPr>
+        <w:t xml:space="preserve">Tarefa </w:t>
+      </w:r>
+      <w:r>
+        <w:rPr>
+          <w:rFonts w:ascii="Arial" w:hAnsi="Arial" w:cs="Arial"/>
+          <w:sz w:val="24"/>
+          <w:szCs w:val="24"/>
+          <w:u w:val="single"/>
+        </w:rPr>
+        <w:t>2</w:t>
+      </w:r>
+      <w:r>
+        <w:rPr>
+          <w:rFonts w:ascii="Arial" w:hAnsi="Arial" w:cs="Arial"/>
+          <w:sz w:val="24"/>
+          <w:szCs w:val="24"/>
+          <w:u w:val="single"/>
+        </w:rPr>
+        <w:t>:</w:t>
+      </w:r>
+    </w:p>
+    <w:p>
+      <w:pPr>
+        <w:spacing w:line="360" w:lineRule="auto"/>
+        <w:jc w:val="both"/>
+        <w:rPr>
+          <w:rFonts w:ascii="Arial" w:hAnsi="Arial" w:cs="Arial"/>
+          <w:sz w:val="24"/>
+          <w:szCs w:val="24"/>
+        </w:rPr>
+      </w:pPr>
+      <w:r>
+        <w:rPr>
+          <w:rFonts w:ascii="Arial" w:hAnsi="Arial" w:cs="Arial"/>
+          <w:sz w:val="24"/>
+          <w:szCs w:val="24"/>
+        </w:rPr>
+        <w:tab/>
+        <w:t>Eficiên</w:t>
+      </w:r>
+      <w:r>
+        <w:rPr>
+          <w:rFonts w:ascii="Arial" w:hAnsi="Arial" w:cs="Arial"/>
+          <w:sz w:val="24"/>
+          <w:szCs w:val="24"/>
+        </w:rPr>
+        <w:t>cia</w:t>
+      </w:r>
+    </w:p>
+    <w:p>
+      <w:pPr>
+        <w:pStyle w:val="PargrafodaLista"/>
         <w:numPr>
           <w:ilvl w:val="0"/>
           <w:numId w:val="6"/>
         </w:numPr>
+        <w:spacing w:line="360" w:lineRule="auto"/>
         <w:ind w:left="1560"/>
         <w:jc w:val="both"/>
         <w:rPr>
@@ -1578,43 +1269,17 @@
           <w:sz w:val="24"/>
           <w:szCs w:val="24"/>
         </w:rPr>
-        <w:t>Medida</w:t>
-      </w:r>
-      <w:r>
-        <w:rPr>
-          <w:rFonts w:ascii="Arial" w:hAnsi="Arial" w:cs="Arial"/>
-          <w:sz w:val="24"/>
-          <w:szCs w:val="24"/>
-        </w:rPr>
-        <w:t>: Cronómetro desde o inicio da tarefa até esta estar completa.</w:t>
-      </w:r>
-    </w:p>
-    <w:p>
-      <w:pPr>
-        <w:jc w:val="both"/>
-        <w:rPr>
-          <w:rFonts w:ascii="Arial" w:hAnsi="Arial" w:cs="Arial"/>
-          <w:sz w:val="24"/>
-          <w:szCs w:val="24"/>
-        </w:rPr>
-      </w:pPr>
-      <w:r>
-        <w:rPr>
-          <w:rFonts w:ascii="Arial" w:hAnsi="Arial" w:cs="Arial"/>
-          <w:sz w:val="24"/>
-          <w:szCs w:val="24"/>
-        </w:rPr>
-        <w:tab/>
-        <w:t>Eficácia</w:t>
-      </w:r>
-    </w:p>
-    <w:p>
-      <w:pPr>
-        <w:pStyle w:val="ListParagraph"/>
+        <w:t>Critério: Realizar a tarefa em menos de 60 segundos.</w:t>
+      </w:r>
+    </w:p>
+    <w:p>
+      <w:pPr>
+        <w:pStyle w:val="PargrafodaLista"/>
         <w:numPr>
           <w:ilvl w:val="0"/>
           <w:numId w:val="6"/>
         </w:numPr>
+        <w:spacing w:line="360" w:lineRule="auto"/>
         <w:ind w:left="1560"/>
         <w:jc w:val="both"/>
         <w:rPr>
@@ -1629,32 +1294,37 @@
           <w:sz w:val="24"/>
           <w:szCs w:val="24"/>
         </w:rPr>
-        <w:t>Critério</w:t>
-      </w:r>
-      <w:r>
-        <w:rPr>
-          <w:rFonts w:ascii="Arial" w:hAnsi="Arial" w:cs="Arial"/>
-          <w:sz w:val="24"/>
-          <w:szCs w:val="24"/>
-        </w:rPr>
-        <w:t xml:space="preserve">: </w:t>
-      </w:r>
-      <w:r>
-        <w:rPr>
-          <w:rFonts w:ascii="Arial" w:hAnsi="Arial" w:cs="Arial"/>
-          <w:sz w:val="24"/>
-          <w:szCs w:val="24"/>
-        </w:rPr>
-        <w:t>Número de cliques até efetuar a tarefa e realizar a tarefa em qualquer ajuda.</w:t>
-      </w:r>
-    </w:p>
-    <w:p>
-      <w:pPr>
-        <w:pStyle w:val="ListParagraph"/>
+        <w:t>Medida: Tempo em segundos até terminar a tarefa.</w:t>
+      </w:r>
+    </w:p>
+    <w:p>
+      <w:pPr>
+        <w:spacing w:line="360" w:lineRule="auto"/>
+        <w:jc w:val="both"/>
+        <w:rPr>
+          <w:rFonts w:ascii="Arial" w:hAnsi="Arial" w:cs="Arial"/>
+          <w:sz w:val="24"/>
+          <w:szCs w:val="24"/>
+        </w:rPr>
+      </w:pPr>
+      <w:r>
+        <w:rPr>
+          <w:rFonts w:ascii="Arial" w:hAnsi="Arial" w:cs="Arial"/>
+          <w:sz w:val="24"/>
+          <w:szCs w:val="24"/>
+        </w:rPr>
+        <w:tab/>
+        <w:t>Eficácia</w:t>
+      </w:r>
+    </w:p>
+    <w:p>
+      <w:pPr>
+        <w:pStyle w:val="PargrafodaLista"/>
         <w:numPr>
           <w:ilvl w:val="0"/>
           <w:numId w:val="6"/>
         </w:numPr>
+        <w:spacing w:line="360" w:lineRule="auto"/>
         <w:ind w:left="1560"/>
         <w:jc w:val="both"/>
         <w:rPr>
@@ -1669,60 +1339,33 @@
           <w:sz w:val="24"/>
           <w:szCs w:val="24"/>
         </w:rPr>
-        <w:lastRenderedPageBreak/>
-        <w:t>Medida</w:t>
-      </w:r>
-      <w:r>
-        <w:rPr>
-          <w:rFonts w:ascii="Arial" w:hAnsi="Arial" w:cs="Arial"/>
-          <w:sz w:val="24"/>
-          <w:szCs w:val="24"/>
-        </w:rPr>
-        <w:t xml:space="preserve">: Contador em </w:t>
-      </w:r>
-      <w:r>
-        <w:rPr>
-          <w:rFonts w:ascii="Arial" w:hAnsi="Arial" w:cs="Arial"/>
-          <w:sz w:val="24"/>
-          <w:szCs w:val="24"/>
-        </w:rPr>
-        <w:t>JavaScript</w:t>
-      </w:r>
-      <w:r>
-        <w:rPr>
-          <w:rFonts w:ascii="Arial" w:hAnsi="Arial" w:cs="Arial"/>
-          <w:sz w:val="24"/>
-          <w:szCs w:val="24"/>
-        </w:rPr>
-        <w:t xml:space="preserve"> que indica o número de cliques.</w:t>
-      </w:r>
-    </w:p>
-    <w:p>
-      <w:pPr>
-        <w:jc w:val="both"/>
-        <w:rPr>
-          <w:rFonts w:ascii="Arial" w:hAnsi="Arial" w:cs="Arial"/>
-          <w:sz w:val="24"/>
-          <w:szCs w:val="24"/>
-        </w:rPr>
-      </w:pPr>
-      <w:r>
-        <w:rPr>
-          <w:rFonts w:ascii="Arial" w:hAnsi="Arial" w:cs="Arial"/>
-          <w:sz w:val="24"/>
-          <w:szCs w:val="24"/>
-        </w:rPr>
-        <w:tab/>
-        <w:t>Satisfação</w:t>
-      </w:r>
-    </w:p>
-    <w:p>
-      <w:pPr>
-        <w:pStyle w:val="ListParagraph"/>
+        <w:t>Critério: Realizar a tarefa em menos de 1</w:t>
+      </w:r>
+      <w:r>
+        <w:rPr>
+          <w:rFonts w:ascii="Arial" w:hAnsi="Arial" w:cs="Arial"/>
+          <w:sz w:val="24"/>
+          <w:szCs w:val="24"/>
+        </w:rPr>
+        <w:t>5</w:t>
+      </w:r>
+      <w:r>
+        <w:rPr>
+          <w:rFonts w:ascii="Arial" w:hAnsi="Arial" w:cs="Arial"/>
+          <w:sz w:val="24"/>
+          <w:szCs w:val="24"/>
+        </w:rPr>
+        <w:t xml:space="preserve"> cliques.</w:t>
+      </w:r>
+    </w:p>
+    <w:p>
+      <w:pPr>
+        <w:pStyle w:val="PargrafodaLista"/>
         <w:numPr>
           <w:ilvl w:val="0"/>
           <w:numId w:val="6"/>
         </w:numPr>
+        <w:spacing w:line="360" w:lineRule="auto"/>
         <w:ind w:left="1560"/>
         <w:jc w:val="both"/>
         <w:rPr>
@@ -1737,88 +1380,37 @@
           <w:sz w:val="24"/>
           <w:szCs w:val="24"/>
         </w:rPr>
-        <w:t>Critério</w:t>
-      </w:r>
-      <w:r>
-        <w:rPr>
-          <w:rFonts w:ascii="Arial" w:hAnsi="Arial" w:cs="Arial"/>
-          <w:sz w:val="24"/>
-          <w:szCs w:val="24"/>
-        </w:rPr>
-        <w:t xml:space="preserve">: </w:t>
-      </w:r>
-      <w:r>
-        <w:rPr>
-          <w:rFonts w:ascii="Arial" w:hAnsi="Arial" w:cs="Arial"/>
-          <w:sz w:val="24"/>
-          <w:szCs w:val="24"/>
-        </w:rPr>
-        <w:t>Facilidade de utilização (</w:t>
-      </w:r>
-      <w:r>
-        <w:rPr>
-          <w:rFonts w:ascii="Arial" w:hAnsi="Arial" w:cs="Arial"/>
-          <w:i/>
-          <w:sz w:val="24"/>
-          <w:szCs w:val="24"/>
-        </w:rPr>
-        <w:t xml:space="preserve">Single </w:t>
-      </w:r>
-      <w:proofErr w:type="spellStart"/>
-      <w:r>
-        <w:rPr>
-          <w:rFonts w:ascii="Arial" w:hAnsi="Arial" w:cs="Arial"/>
-          <w:i/>
-          <w:sz w:val="24"/>
-          <w:szCs w:val="24"/>
-        </w:rPr>
-        <w:t>Ease</w:t>
-      </w:r>
-      <w:proofErr w:type="spellEnd"/>
-      <w:r>
-        <w:rPr>
-          <w:rFonts w:ascii="Arial" w:hAnsi="Arial" w:cs="Arial"/>
-          <w:i/>
-          <w:sz w:val="24"/>
-          <w:szCs w:val="24"/>
-        </w:rPr>
-        <w:t xml:space="preserve"> </w:t>
-      </w:r>
-      <w:proofErr w:type="spellStart"/>
-      <w:r>
-        <w:rPr>
-          <w:rFonts w:ascii="Arial" w:hAnsi="Arial" w:cs="Arial"/>
-          <w:i/>
-          <w:sz w:val="24"/>
-          <w:szCs w:val="24"/>
-        </w:rPr>
-        <w:t>Question</w:t>
-      </w:r>
-      <w:proofErr w:type="spellEnd"/>
-      <w:r>
-        <w:rPr>
-          <w:rFonts w:ascii="Arial" w:hAnsi="Arial" w:cs="Arial"/>
-          <w:sz w:val="24"/>
-          <w:szCs w:val="24"/>
-        </w:rPr>
-        <w:t>)</w:t>
-      </w:r>
-      <w:r>
-        <w:rPr>
-          <w:rFonts w:ascii="Arial" w:hAnsi="Arial" w:cs="Arial"/>
-          <w:sz w:val="24"/>
-          <w:szCs w:val="24"/>
-        </w:rPr>
-        <w:t>.</w:t>
-      </w:r>
-    </w:p>
-    <w:p>
-      <w:pPr>
-        <w:pStyle w:val="ListParagraph"/>
+        <w:t>Medida: Número de cliques para efetuar a tarefa.</w:t>
+      </w:r>
+    </w:p>
+    <w:p>
+      <w:pPr>
+        <w:spacing w:line="360" w:lineRule="auto"/>
+        <w:jc w:val="both"/>
+        <w:rPr>
+          <w:rFonts w:ascii="Arial" w:hAnsi="Arial" w:cs="Arial"/>
+          <w:sz w:val="24"/>
+          <w:szCs w:val="24"/>
+        </w:rPr>
+      </w:pPr>
+      <w:r>
+        <w:rPr>
+          <w:rFonts w:ascii="Arial" w:hAnsi="Arial" w:cs="Arial"/>
+          <w:sz w:val="24"/>
+          <w:szCs w:val="24"/>
+        </w:rPr>
+        <w:tab/>
+        <w:t>Satisfação</w:t>
+      </w:r>
+    </w:p>
+    <w:p>
+      <w:pPr>
+        <w:pStyle w:val="PargrafodaLista"/>
         <w:numPr>
           <w:ilvl w:val="0"/>
           <w:numId w:val="6"/>
         </w:numPr>
+        <w:spacing w:line="360" w:lineRule="auto"/>
         <w:ind w:left="1560"/>
         <w:jc w:val="both"/>
         <w:rPr>
@@ -1833,78 +1425,17 @@
           <w:sz w:val="24"/>
           <w:szCs w:val="24"/>
         </w:rPr>
-        <w:t>Medida</w:t>
-      </w:r>
-      <w:r>
-        <w:rPr>
-          <w:rFonts w:ascii="Arial" w:hAnsi="Arial" w:cs="Arial"/>
-          <w:sz w:val="24"/>
-          <w:szCs w:val="24"/>
-        </w:rPr>
-        <w:t>: Questionário após os testes.</w:t>
-      </w:r>
-    </w:p>
-    <w:p>
-      <w:pPr>
-        <w:jc w:val="both"/>
-        <w:rPr>
-          <w:rFonts w:ascii="Arial" w:hAnsi="Arial" w:cs="Arial"/>
-          <w:sz w:val="24"/>
-          <w:szCs w:val="24"/>
-          <w:u w:val="single"/>
-        </w:rPr>
-      </w:pPr>
-      <w:r>
-        <w:rPr>
-          <w:rFonts w:ascii="Arial" w:hAnsi="Arial" w:cs="Arial"/>
-          <w:sz w:val="24"/>
-          <w:szCs w:val="24"/>
-          <w:u w:val="single"/>
-        </w:rPr>
-        <w:t>Tarefa 3:</w:t>
-      </w:r>
-    </w:p>
-    <w:p>
-      <w:pPr>
-        <w:jc w:val="both"/>
-        <w:rPr>
-          <w:rFonts w:ascii="Arial" w:hAnsi="Arial" w:cs="Arial"/>
-          <w:sz w:val="24"/>
-          <w:szCs w:val="24"/>
-        </w:rPr>
-      </w:pPr>
-      <w:r>
-        <w:rPr>
-          <w:rFonts w:ascii="Arial" w:hAnsi="Arial" w:cs="Arial"/>
-          <w:sz w:val="24"/>
-          <w:szCs w:val="24"/>
-        </w:rPr>
-        <w:tab/>
-      </w:r>
-      <w:r>
-        <w:rPr>
-          <w:rFonts w:ascii="Arial" w:hAnsi="Arial" w:cs="Arial"/>
-          <w:sz w:val="24"/>
-          <w:szCs w:val="24"/>
-        </w:rPr>
-        <w:t>Eficiên</w:t>
-      </w:r>
-      <w:r>
-        <w:rPr>
-          <w:rFonts w:ascii="Arial" w:hAnsi="Arial" w:cs="Arial"/>
-          <w:sz w:val="24"/>
-          <w:szCs w:val="24"/>
-        </w:rPr>
-        <w:t>cia</w:t>
-      </w:r>
-    </w:p>
-    <w:p>
-      <w:pPr>
-        <w:pStyle w:val="ListParagraph"/>
+        <w:t>Critério: Satisfação superior a 5 numa escala de 1 a 7.</w:t>
+      </w:r>
+    </w:p>
+    <w:p>
+      <w:pPr>
+        <w:pStyle w:val="PargrafodaLista"/>
         <w:numPr>
           <w:ilvl w:val="0"/>
           <w:numId w:val="6"/>
         </w:numPr>
+        <w:spacing w:line="360" w:lineRule="auto"/>
         <w:ind w:left="1560"/>
         <w:jc w:val="both"/>
         <w:rPr>
@@ -1919,24 +1450,17 @@
           <w:sz w:val="24"/>
           <w:szCs w:val="24"/>
         </w:rPr>
-        <w:t>Critério</w:t>
-      </w:r>
-      <w:r>
-        <w:rPr>
-          <w:rFonts w:ascii="Arial" w:hAnsi="Arial" w:cs="Arial"/>
-          <w:sz w:val="24"/>
-          <w:szCs w:val="24"/>
-        </w:rPr>
-        <w:t>: Realizar a tarefa em menos de 3 minutos.</w:t>
-      </w:r>
-    </w:p>
-    <w:p>
-      <w:pPr>
-        <w:pStyle w:val="ListParagraph"/>
+        <w:t>Medida: Facilidade de utilização.</w:t>
+      </w:r>
+    </w:p>
+    <w:p>
+      <w:pPr>
+        <w:pStyle w:val="PargrafodaLista"/>
         <w:numPr>
           <w:ilvl w:val="0"/>
           <w:numId w:val="6"/>
         </w:numPr>
+        <w:spacing w:line="360" w:lineRule="auto"/>
         <w:ind w:left="1560"/>
         <w:jc w:val="both"/>
         <w:rPr>
@@ -1951,19 +1475,101 @@
           <w:sz w:val="24"/>
           <w:szCs w:val="24"/>
         </w:rPr>
-        <w:t>Medida</w:t>
-      </w:r>
-      <w:r>
-        <w:rPr>
-          <w:rFonts w:ascii="Arial" w:hAnsi="Arial" w:cs="Arial"/>
-          <w:sz w:val="24"/>
-          <w:szCs w:val="24"/>
-        </w:rPr>
-        <w:t>: Cronómetro desde o inicio da tarefa até esta estar completa.</w:t>
-      </w:r>
-    </w:p>
-    <w:p>
-      <w:pPr>
+        <w:t xml:space="preserve">Método de medida: </w:t>
+      </w:r>
+      <w:r>
+        <w:rPr>
+          <w:rFonts w:ascii="Arial" w:hAnsi="Arial" w:cs="Arial"/>
+          <w:i/>
+          <w:sz w:val="24"/>
+          <w:szCs w:val="24"/>
+        </w:rPr>
+        <w:t xml:space="preserve">Single </w:t>
+      </w:r>
+      <w:proofErr w:type="spellStart"/>
+      <w:r>
+        <w:rPr>
+          <w:rFonts w:ascii="Arial" w:hAnsi="Arial" w:cs="Arial"/>
+          <w:i/>
+          <w:sz w:val="24"/>
+          <w:szCs w:val="24"/>
+        </w:rPr>
+        <w:t>Ease</w:t>
+      </w:r>
+      <w:proofErr w:type="spellEnd"/>
+      <w:r>
+        <w:rPr>
+          <w:rFonts w:ascii="Arial" w:hAnsi="Arial" w:cs="Arial"/>
+          <w:i/>
+          <w:sz w:val="24"/>
+          <w:szCs w:val="24"/>
+        </w:rPr>
+        <w:t xml:space="preserve"> </w:t>
+      </w:r>
+      <w:proofErr w:type="spellStart"/>
+      <w:r>
+        <w:rPr>
+          <w:rFonts w:ascii="Arial" w:hAnsi="Arial" w:cs="Arial"/>
+          <w:i/>
+          <w:sz w:val="24"/>
+          <w:szCs w:val="24"/>
+        </w:rPr>
+        <w:t>Question</w:t>
+      </w:r>
+      <w:proofErr w:type="spellEnd"/>
+      <w:r>
+        <w:rPr>
+          <w:rFonts w:ascii="Arial" w:hAnsi="Arial" w:cs="Arial"/>
+          <w:i/>
+          <w:sz w:val="24"/>
+          <w:szCs w:val="24"/>
+        </w:rPr>
+        <w:t>.</w:t>
+      </w:r>
+    </w:p>
+    <w:p>
+      <w:pPr>
+        <w:spacing w:line="360" w:lineRule="auto"/>
+        <w:jc w:val="both"/>
+        <w:rPr>
+          <w:rFonts w:ascii="Arial" w:hAnsi="Arial" w:cs="Arial"/>
+          <w:sz w:val="24"/>
+          <w:szCs w:val="24"/>
+          <w:u w:val="single"/>
+        </w:rPr>
+      </w:pPr>
+      <w:r>
+        <w:rPr>
+          <w:rFonts w:ascii="Arial" w:hAnsi="Arial" w:cs="Arial"/>
+          <w:sz w:val="24"/>
+          <w:szCs w:val="24"/>
+          <w:u w:val="single"/>
+        </w:rPr>
+        <w:lastRenderedPageBreak/>
+        <w:t xml:space="preserve">Tarefa </w:t>
+      </w:r>
+      <w:r>
+        <w:rPr>
+          <w:rFonts w:ascii="Arial" w:hAnsi="Arial" w:cs="Arial"/>
+          <w:sz w:val="24"/>
+          <w:szCs w:val="24"/>
+          <w:u w:val="single"/>
+        </w:rPr>
+        <w:t>3</w:t>
+      </w:r>
+      <w:r>
+        <w:rPr>
+          <w:rFonts w:ascii="Arial" w:hAnsi="Arial" w:cs="Arial"/>
+          <w:sz w:val="24"/>
+          <w:szCs w:val="24"/>
+          <w:u w:val="single"/>
+        </w:rPr>
+        <w:t>:</w:t>
+      </w:r>
+    </w:p>
+    <w:p>
+      <w:pPr>
+        <w:spacing w:line="360" w:lineRule="auto"/>
         <w:jc w:val="both"/>
         <w:rPr>
           <w:rFonts w:ascii="Arial" w:hAnsi="Arial" w:cs="Arial"/>
@@ -1978,16 +1584,25 @@
           <w:szCs w:val="24"/>
         </w:rPr>
         <w:tab/>
-        <w:t>Eficácia</w:t>
-      </w:r>
-    </w:p>
-    <w:p>
-      <w:pPr>
-        <w:pStyle w:val="ListParagraph"/>
+        <w:t>Eficiên</w:t>
+      </w:r>
+      <w:r>
+        <w:rPr>
+          <w:rFonts w:ascii="Arial" w:hAnsi="Arial" w:cs="Arial"/>
+          <w:sz w:val="24"/>
+          <w:szCs w:val="24"/>
+        </w:rPr>
+        <w:t>cia</w:t>
+      </w:r>
+    </w:p>
+    <w:p>
+      <w:pPr>
+        <w:pStyle w:val="PargrafodaLista"/>
         <w:numPr>
           <w:ilvl w:val="0"/>
           <w:numId w:val="6"/>
         </w:numPr>
+        <w:spacing w:line="360" w:lineRule="auto"/>
         <w:ind w:left="1560"/>
         <w:jc w:val="both"/>
         <w:rPr>
@@ -2002,32 +1617,35 @@
           <w:sz w:val="24"/>
           <w:szCs w:val="24"/>
         </w:rPr>
-        <w:t>Critério</w:t>
-      </w:r>
-      <w:r>
-        <w:rPr>
-          <w:rFonts w:ascii="Arial" w:hAnsi="Arial" w:cs="Arial"/>
-          <w:sz w:val="24"/>
-          <w:szCs w:val="24"/>
-        </w:rPr>
-        <w:t xml:space="preserve">: </w:t>
-      </w:r>
-      <w:r>
-        <w:rPr>
-          <w:rFonts w:ascii="Arial" w:hAnsi="Arial" w:cs="Arial"/>
-          <w:sz w:val="24"/>
-          <w:szCs w:val="24"/>
-        </w:rPr>
-        <w:t>Número de cliques até efetuar a tarefa e realizar a tarefa em qualquer ajuda.</w:t>
-      </w:r>
-    </w:p>
-    <w:p>
-      <w:pPr>
-        <w:pStyle w:val="ListParagraph"/>
+        <w:t xml:space="preserve">Critério: Realizar a tarefa em menos de </w:t>
+      </w:r>
+      <w:r>
+        <w:rPr>
+          <w:rFonts w:ascii="Arial" w:hAnsi="Arial" w:cs="Arial"/>
+          <w:sz w:val="24"/>
+          <w:szCs w:val="24"/>
+        </w:rPr>
+        <w:t>4</w:t>
+      </w:r>
+      <w:bookmarkStart w:id="0" w:name="_GoBack"/>
+      <w:bookmarkEnd w:id="0"/>
+      <w:r>
+        <w:rPr>
+          <w:rFonts w:ascii="Arial" w:hAnsi="Arial" w:cs="Arial"/>
+          <w:sz w:val="24"/>
+          <w:szCs w:val="24"/>
+        </w:rPr>
+        <w:t>0 segundos.</w:t>
+      </w:r>
+    </w:p>
+    <w:p>
+      <w:pPr>
+        <w:pStyle w:val="PargrafodaLista"/>
         <w:numPr>
           <w:ilvl w:val="0"/>
           <w:numId w:val="6"/>
         </w:numPr>
+        <w:spacing w:line="360" w:lineRule="auto"/>
         <w:ind w:left="1560"/>
         <w:jc w:val="both"/>
         <w:rPr>
@@ -2042,37 +1660,12 @@
           <w:sz w:val="24"/>
           <w:szCs w:val="24"/>
         </w:rPr>
-        <w:t>Medida</w:t>
-      </w:r>
-      <w:r>
-        <w:rPr>
-          <w:rFonts w:ascii="Arial" w:hAnsi="Arial" w:cs="Arial"/>
-          <w:sz w:val="24"/>
-          <w:szCs w:val="24"/>
-        </w:rPr>
-        <w:t xml:space="preserve">: Contador em </w:t>
-      </w:r>
-      <w:proofErr w:type="spellStart"/>
-      <w:r>
-        <w:rPr>
-          <w:rFonts w:ascii="Arial" w:hAnsi="Arial" w:cs="Arial"/>
-          <w:sz w:val="24"/>
-          <w:szCs w:val="24"/>
-        </w:rPr>
-        <w:t>javascript</w:t>
-      </w:r>
-      <w:proofErr w:type="spellEnd"/>
-      <w:r>
-        <w:rPr>
-          <w:rFonts w:ascii="Arial" w:hAnsi="Arial" w:cs="Arial"/>
-          <w:sz w:val="24"/>
-          <w:szCs w:val="24"/>
-        </w:rPr>
-        <w:t xml:space="preserve"> que indica o número de cliques.</w:t>
-      </w:r>
-    </w:p>
-    <w:p>
-      <w:pPr>
+        <w:t>Medida: Tempo em segundos até terminar a tarefa.</w:t>
+      </w:r>
+    </w:p>
+    <w:p>
+      <w:pPr>
+        <w:spacing w:line="360" w:lineRule="auto"/>
         <w:jc w:val="both"/>
         <w:rPr>
           <w:rFonts w:ascii="Arial" w:hAnsi="Arial" w:cs="Arial"/>
@@ -2087,16 +1680,17 @@
           <w:szCs w:val="24"/>
         </w:rPr>
         <w:tab/>
-        <w:t>Satisfação</w:t>
-      </w:r>
-    </w:p>
-    <w:p>
-      <w:pPr>
-        <w:pStyle w:val="ListParagraph"/>
+        <w:t>Eficácia</w:t>
+      </w:r>
+    </w:p>
+    <w:p>
+      <w:pPr>
+        <w:pStyle w:val="PargrafodaLista"/>
         <w:numPr>
           <w:ilvl w:val="0"/>
           <w:numId w:val="6"/>
         </w:numPr>
+        <w:spacing w:line="360" w:lineRule="auto"/>
         <w:ind w:left="1560"/>
         <w:jc w:val="both"/>
         <w:rPr>
@@ -2111,88 +1705,33 @@
           <w:sz w:val="24"/>
           <w:szCs w:val="24"/>
         </w:rPr>
-        <w:t>Critério</w:t>
-      </w:r>
-      <w:r>
-        <w:rPr>
-          <w:rFonts w:ascii="Arial" w:hAnsi="Arial" w:cs="Arial"/>
-          <w:sz w:val="24"/>
-          <w:szCs w:val="24"/>
-        </w:rPr>
-        <w:t>:</w:t>
-      </w:r>
-      <w:r>
-        <w:rPr>
-          <w:rFonts w:ascii="Arial" w:hAnsi="Arial" w:cs="Arial"/>
-          <w:sz w:val="24"/>
-          <w:szCs w:val="24"/>
-        </w:rPr>
-        <w:t xml:space="preserve"> Facilidade de utilização (</w:t>
-      </w:r>
-      <w:r>
-        <w:rPr>
-          <w:rFonts w:ascii="Arial" w:hAnsi="Arial" w:cs="Arial"/>
-          <w:i/>
-          <w:sz w:val="24"/>
-          <w:szCs w:val="24"/>
-        </w:rPr>
-        <w:t xml:space="preserve">Single </w:t>
-      </w:r>
-      <w:proofErr w:type="spellStart"/>
-      <w:r>
-        <w:rPr>
-          <w:rFonts w:ascii="Arial" w:hAnsi="Arial" w:cs="Arial"/>
-          <w:i/>
-          <w:sz w:val="24"/>
-          <w:szCs w:val="24"/>
-        </w:rPr>
-        <w:t>Ease</w:t>
-      </w:r>
-      <w:proofErr w:type="spellEnd"/>
-      <w:r>
-        <w:rPr>
-          <w:rFonts w:ascii="Arial" w:hAnsi="Arial" w:cs="Arial"/>
-          <w:i/>
-          <w:sz w:val="24"/>
-          <w:szCs w:val="24"/>
-        </w:rPr>
-        <w:t xml:space="preserve"> </w:t>
-      </w:r>
-      <w:proofErr w:type="spellStart"/>
-      <w:r>
-        <w:rPr>
-          <w:rFonts w:ascii="Arial" w:hAnsi="Arial" w:cs="Arial"/>
-          <w:i/>
-          <w:sz w:val="24"/>
-          <w:szCs w:val="24"/>
-        </w:rPr>
-        <w:t>Question</w:t>
-      </w:r>
-      <w:proofErr w:type="spellEnd"/>
-      <w:r>
-        <w:rPr>
-          <w:rFonts w:ascii="Arial" w:hAnsi="Arial" w:cs="Arial"/>
-          <w:sz w:val="24"/>
-          <w:szCs w:val="24"/>
-        </w:rPr>
-        <w:t>)</w:t>
-      </w:r>
-      <w:r>
-        <w:rPr>
-          <w:rFonts w:ascii="Arial" w:hAnsi="Arial" w:cs="Arial"/>
-          <w:sz w:val="24"/>
-          <w:szCs w:val="24"/>
-        </w:rPr>
-        <w:t>.</w:t>
-      </w:r>
-    </w:p>
-    <w:p>
-      <w:pPr>
-        <w:pStyle w:val="ListParagraph"/>
+        <w:t>Critério: Realizar a tarefa em menos de 1</w:t>
+      </w:r>
+      <w:r>
+        <w:rPr>
+          <w:rFonts w:ascii="Arial" w:hAnsi="Arial" w:cs="Arial"/>
+          <w:sz w:val="24"/>
+          <w:szCs w:val="24"/>
+        </w:rPr>
+        <w:t>3</w:t>
+      </w:r>
+      <w:r>
+        <w:rPr>
+          <w:rFonts w:ascii="Arial" w:hAnsi="Arial" w:cs="Arial"/>
+          <w:sz w:val="24"/>
+          <w:szCs w:val="24"/>
+        </w:rPr>
+        <w:t xml:space="preserve"> cliques.</w:t>
+      </w:r>
+    </w:p>
+    <w:p>
+      <w:pPr>
+        <w:pStyle w:val="PargrafodaLista"/>
         <w:numPr>
           <w:ilvl w:val="0"/>
           <w:numId w:val="6"/>
         </w:numPr>
+        <w:spacing w:line="360" w:lineRule="auto"/>
         <w:ind w:left="1560"/>
         <w:jc w:val="both"/>
         <w:rPr>
@@ -2207,29 +1746,156 @@
           <w:sz w:val="24"/>
           <w:szCs w:val="24"/>
         </w:rPr>
-        <w:t>Medida</w:t>
-      </w:r>
-      <w:r>
-        <w:rPr>
-          <w:rFonts w:ascii="Arial" w:hAnsi="Arial" w:cs="Arial"/>
-          <w:sz w:val="24"/>
-          <w:szCs w:val="24"/>
-        </w:rPr>
-        <w:t>: Questionário após os testes.</w:t>
-      </w:r>
-    </w:p>
-    <w:p>
-      <w:pPr>
-        <w:jc w:val="both"/>
-        <w:rPr>
-          <w:rFonts w:ascii="Arial" w:hAnsi="Arial" w:cs="Arial"/>
-          <w:sz w:val="24"/>
-          <w:szCs w:val="24"/>
-        </w:rPr>
-      </w:pPr>
-    </w:p>
-    <w:p>
-      <w:pPr>
+        <w:t>Medida: Número de cliques para efetuar a tarefa.</w:t>
+      </w:r>
+    </w:p>
+    <w:p>
+      <w:pPr>
+        <w:spacing w:line="360" w:lineRule="auto"/>
+        <w:jc w:val="both"/>
+        <w:rPr>
+          <w:rFonts w:ascii="Arial" w:hAnsi="Arial" w:cs="Arial"/>
+          <w:sz w:val="24"/>
+          <w:szCs w:val="24"/>
+        </w:rPr>
+      </w:pPr>
+      <w:r>
+        <w:rPr>
+          <w:rFonts w:ascii="Arial" w:hAnsi="Arial" w:cs="Arial"/>
+          <w:sz w:val="24"/>
+          <w:szCs w:val="24"/>
+        </w:rPr>
+        <w:tab/>
+        <w:t>Satisfação</w:t>
+      </w:r>
+    </w:p>
+    <w:p>
+      <w:pPr>
+        <w:pStyle w:val="PargrafodaLista"/>
+        <w:numPr>
+          <w:ilvl w:val="0"/>
+          <w:numId w:val="6"/>
+        </w:numPr>
+        <w:spacing w:line="360" w:lineRule="auto"/>
+        <w:ind w:left="1560"/>
+        <w:jc w:val="both"/>
+        <w:rPr>
+          <w:rFonts w:ascii="Arial" w:hAnsi="Arial" w:cs="Arial"/>
+          <w:sz w:val="24"/>
+          <w:szCs w:val="24"/>
+        </w:rPr>
+      </w:pPr>
+      <w:r>
+        <w:rPr>
+          <w:rFonts w:ascii="Arial" w:hAnsi="Arial" w:cs="Arial"/>
+          <w:sz w:val="24"/>
+          <w:szCs w:val="24"/>
+        </w:rPr>
+        <w:t>Critério: Satisfação superior a 5 numa escala de 1 a 7.</w:t>
+      </w:r>
+    </w:p>
+    <w:p>
+      <w:pPr>
+        <w:pStyle w:val="PargrafodaLista"/>
+        <w:numPr>
+          <w:ilvl w:val="0"/>
+          <w:numId w:val="6"/>
+        </w:numPr>
+        <w:spacing w:line="360" w:lineRule="auto"/>
+        <w:ind w:left="1560"/>
+        <w:jc w:val="both"/>
+        <w:rPr>
+          <w:rFonts w:ascii="Arial" w:hAnsi="Arial" w:cs="Arial"/>
+          <w:sz w:val="24"/>
+          <w:szCs w:val="24"/>
+        </w:rPr>
+      </w:pPr>
+      <w:r>
+        <w:rPr>
+          <w:rFonts w:ascii="Arial" w:hAnsi="Arial" w:cs="Arial"/>
+          <w:sz w:val="24"/>
+          <w:szCs w:val="24"/>
+        </w:rPr>
+        <w:t>Medida: Facilidade de utilização.</w:t>
+      </w:r>
+    </w:p>
+    <w:p>
+      <w:pPr>
+        <w:pStyle w:val="PargrafodaLista"/>
+        <w:numPr>
+          <w:ilvl w:val="0"/>
+          <w:numId w:val="6"/>
+        </w:numPr>
+        <w:spacing w:line="360" w:lineRule="auto"/>
+        <w:ind w:left="1560"/>
+        <w:jc w:val="both"/>
+        <w:rPr>
+          <w:rFonts w:ascii="Arial" w:hAnsi="Arial" w:cs="Arial"/>
+          <w:sz w:val="24"/>
+          <w:szCs w:val="24"/>
+        </w:rPr>
+      </w:pPr>
+      <w:r>
+        <w:rPr>
+          <w:rFonts w:ascii="Arial" w:hAnsi="Arial" w:cs="Arial"/>
+          <w:sz w:val="24"/>
+          <w:szCs w:val="24"/>
+        </w:rPr>
+        <w:t xml:space="preserve">Método de medida: </w:t>
+      </w:r>
+      <w:r>
+        <w:rPr>
+          <w:rFonts w:ascii="Arial" w:hAnsi="Arial" w:cs="Arial"/>
+          <w:i/>
+          <w:sz w:val="24"/>
+          <w:szCs w:val="24"/>
+        </w:rPr>
+        <w:t xml:space="preserve">Single </w:t>
+      </w:r>
+      <w:proofErr w:type="spellStart"/>
+      <w:r>
+        <w:rPr>
+          <w:rFonts w:ascii="Arial" w:hAnsi="Arial" w:cs="Arial"/>
+          <w:i/>
+          <w:sz w:val="24"/>
+          <w:szCs w:val="24"/>
+        </w:rPr>
+        <w:t>Ease</w:t>
+      </w:r>
+      <w:proofErr w:type="spellEnd"/>
+      <w:r>
+        <w:rPr>
+          <w:rFonts w:ascii="Arial" w:hAnsi="Arial" w:cs="Arial"/>
+          <w:i/>
+          <w:sz w:val="24"/>
+          <w:szCs w:val="24"/>
+        </w:rPr>
+        <w:t xml:space="preserve"> </w:t>
+      </w:r>
+      <w:proofErr w:type="spellStart"/>
+      <w:r>
+        <w:rPr>
+          <w:rFonts w:ascii="Arial" w:hAnsi="Arial" w:cs="Arial"/>
+          <w:i/>
+          <w:sz w:val="24"/>
+          <w:szCs w:val="24"/>
+        </w:rPr>
+        <w:t>Question</w:t>
+      </w:r>
+      <w:proofErr w:type="spellEnd"/>
+      <w:r>
+        <w:rPr>
+          <w:rFonts w:ascii="Arial" w:hAnsi="Arial" w:cs="Arial"/>
+          <w:i/>
+          <w:sz w:val="24"/>
+          <w:szCs w:val="24"/>
+        </w:rPr>
+        <w:t>.</w:t>
+      </w:r>
+    </w:p>
+    <w:p>
+      <w:pPr>
+        <w:spacing w:line="360" w:lineRule="auto"/>
         <w:jc w:val="both"/>
         <w:rPr>
           <w:rFonts w:ascii="Arial" w:hAnsi="Arial" w:cs="Arial"/>
@@ -2280,7 +1946,7 @@
         <v:path o:extrusionok="f" gradientshapeok="t" o:connecttype="rect"/>
         <o:lock v:ext="edit" aspectratio="t"/>
       </v:shapetype>
-      <v:shape id="_x0000_i1042" type="#_x0000_t75" style="width:11.6pt;height:11.6pt" o:bullet="t">
+      <v:shape id="_x0000_i1034" type="#_x0000_t75" style="width:11.25pt;height:11.25pt" o:bullet="t">
         <v:imagedata r:id="rId1" o:title="msoF8EE"/>
       </v:shape>
     </w:pict>
@@ -3383,13 +3049,13 @@
     <w:name w:val="Normal"/>
     <w:qFormat/>
   </w:style>
-  <w:style w:type="character" w:default="1" w:styleId="DefaultParagraphFont">
+  <w:style w:type="character" w:default="1" w:styleId="Tipodeletrapredefinidodopargrafo">
     <w:name w:val="Default Paragraph Font"/>
     <w:uiPriority w:val="1"/>
     <w:semiHidden/>
     <w:unhideWhenUsed/>
   </w:style>
-  <w:style w:type="table" w:default="1" w:styleId="TableNormal">
+  <w:style w:type="table" w:default="1" w:styleId="Tabelanormal">
     <w:name w:val="Normal Table"/>
     <w:uiPriority w:val="99"/>
     <w:semiHidden/>
@@ -3404,13 +3070,13 @@
       </w:tblCellMar>
     </w:tblPr>
   </w:style>
-  <w:style w:type="numbering" w:default="1" w:styleId="NoList">
+  <w:style w:type="numbering" w:default="1" w:styleId="Semlista">
     <w:name w:val="No List"/>
     <w:uiPriority w:val="99"/>
     <w:semiHidden/>
     <w:unhideWhenUsed/>
   </w:style>
-  <w:style w:type="paragraph" w:styleId="ListParagraph">
+  <w:style w:type="paragraph" w:styleId="PargrafodaLista">
     <w:name w:val="List Paragraph"/>
     <w:basedOn w:val="Normal"/>
     <w:uiPriority w:val="34"/>
@@ -3421,9 +3087,9 @@
       <w:contextualSpacing/>
     </w:pPr>
   </w:style>
-  <w:style w:type="table" w:styleId="TableGrid">
+  <w:style w:type="table" w:styleId="TabelacomGrelha">
     <w:name w:val="Table Grid"/>
-    <w:basedOn w:val="TableNormal"/>
+    <w:basedOn w:val="Tabelanormal"/>
     <w:uiPriority w:val="39"/>
     <w:rsid w:val="004F2610"/>
     <w:pPr>
@@ -3743,7 +3409,7 @@
 </file>
 
 <file path=customXml/itemProps1.xml><?xml version="1.0" encoding="utf-8"?>
-<ds:datastoreItem xmlns:ds="http://schemas.openxmlformats.org/officeDocument/2006/customXml" ds:itemID="{3B50EAF8-CF93-6249-A679-64F1C74FD58F}">
+<ds:datastoreItem xmlns:ds="http://schemas.openxmlformats.org/officeDocument/2006/customXml" ds:itemID="{4C78B0DC-EE0C-43E3-81B1-C86294ABB0F1}">
   <ds:schemaRefs>
     <ds:schemaRef ds:uri="http://schemas.openxmlformats.org/officeDocument/2006/bibliography"/>
   </ds:schemaRefs>

</xml_diff>